<commit_message>
Actualizacion del archivo calidad
</commit_message>
<xml_diff>
--- a/P8/calidad.docx
+++ b/P8/calidad.docx
@@ -1213,15 +1213,7 @@
               <w:rPr>
                 <w:lang w:val="en-GB"/>
               </w:rPr>
-              <w:t>€</w:t>
-            </w:r>
-            <w:bookmarkStart w:id="0" w:name="_GoBack"/>
-            <w:bookmarkEnd w:id="0"/>
-            <w:r>
-              <w:rPr>
-                <w:lang w:val="en-GB"/>
-              </w:rPr>
-              <w:t>.</w:t>
+              <w:t>€.</w:t>
             </w:r>
           </w:p>
         </w:tc>
@@ -3157,6 +3149,265 @@
         </w:tc>
       </w:tr>
     </w:tbl>
+    <w:p>
+      <w:pPr>
+        <w:rPr>
+          <w:lang w:val="en-GB"/>
+        </w:rPr>
+      </w:pPr>
+    </w:p>
+    <w:p>
+      <w:pPr>
+        <w:pStyle w:val="Ttulo1"/>
+        <w:rPr>
+          <w:lang w:val="en-GB" w:bidi="ar-IQ"/>
+        </w:rPr>
+      </w:pPr>
+      <w:r>
+        <w:rPr>
+          <w:lang w:val="en-GB" w:bidi="ar-IQ"/>
+        </w:rPr>
+        <w:t>Total Budget Modifications due to oversight</w:t>
+      </w:r>
+    </w:p>
+    <w:p>
+      <w:pPr>
+        <w:rPr>
+          <w:lang w:val="en-GB" w:bidi="ar-IQ"/>
+        </w:rPr>
+      </w:pPr>
+      <w:bookmarkStart w:id="0" w:name="_GoBack"/>
+      <w:bookmarkEnd w:id="0"/>
+      <w:r>
+        <w:rPr>
+          <w:lang w:val="en-GB" w:bidi="ar-IQ"/>
+        </w:rPr>
+        <w:t>The overall increase in total budget in comparison with the previous Budget developed was due to an error being overseen until now. This error was rectified and lead us to the following overall overview of the projects budget:</w:t>
+      </w:r>
+    </w:p>
+    <w:p>
+      <w:pPr>
+        <w:rPr>
+          <w:lang w:bidi="ar-IQ"/>
+        </w:rPr>
+      </w:pPr>
+      <w:r>
+        <w:rPr>
+          <w:noProof/>
+        </w:rPr>
+        <w:drawing>
+          <wp:inline distT="0" distB="0" distL="0" distR="0" wp14:anchorId="34504A12" wp14:editId="46F4730A">
+            <wp:extent cx="5400040" cy="6115050"/>
+            <wp:effectExtent l="0" t="0" r="0" b="0"/>
+            <wp:docPr id="1" name="Imagen 1"/>
+            <wp:cNvGraphicFramePr>
+              <a:graphicFrameLocks xmlns:a="http://schemas.openxmlformats.org/drawingml/2006/main" noChangeAspect="1"/>
+            </wp:cNvGraphicFramePr>
+            <a:graphic xmlns:a="http://schemas.openxmlformats.org/drawingml/2006/main">
+              <a:graphicData uri="http://schemas.openxmlformats.org/drawingml/2006/picture">
+                <pic:pic xmlns:pic="http://schemas.openxmlformats.org/drawingml/2006/picture">
+                  <pic:nvPicPr>
+                    <pic:cNvPr id="0" name="Imagen 10"/>
+                    <pic:cNvPicPr>
+                      <a:picLocks noChangeAspect="1" noChangeArrowheads="1"/>
+                    </pic:cNvPicPr>
+                  </pic:nvPicPr>
+                  <pic:blipFill>
+                    <a:blip r:embed="rId5">
+                      <a:extLst>
+                        <a:ext uri="{28A0092B-C50C-407E-A947-70E740481C1C}">
+                          <a14:useLocalDpi xmlns:a14="http://schemas.microsoft.com/office/drawing/2010/main" val="0"/>
+                        </a:ext>
+                      </a:extLst>
+                    </a:blip>
+                    <a:srcRect/>
+                    <a:stretch>
+                      <a:fillRect/>
+                    </a:stretch>
+                  </pic:blipFill>
+                  <pic:spPr bwMode="auto">
+                    <a:xfrm>
+                      <a:off x="0" y="0"/>
+                      <a:ext cx="5400040" cy="6115050"/>
+                    </a:xfrm>
+                    <a:prstGeom prst="rect">
+                      <a:avLst/>
+                    </a:prstGeom>
+                    <a:noFill/>
+                    <a:ln>
+                      <a:noFill/>
+                    </a:ln>
+                  </pic:spPr>
+                </pic:pic>
+              </a:graphicData>
+            </a:graphic>
+          </wp:inline>
+        </w:drawing>
+      </w:r>
+    </w:p>
+    <w:p>
+      <w:pPr>
+        <w:rPr>
+          <w:lang w:val="en-GB" w:bidi="ar-IQ"/>
+        </w:rPr>
+      </w:pPr>
+      <w:r>
+        <w:rPr>
+          <w:lang w:val="en-GB" w:bidi="ar-IQ"/>
+        </w:rPr>
+        <w:lastRenderedPageBreak/>
+        <w:t>The error being the dismissal of multiplying each worker overall work period by their monthly salary.</w:t>
+      </w:r>
+    </w:p>
+    <w:p>
+      <w:pPr>
+        <w:pStyle w:val="Ttulo1"/>
+        <w:rPr>
+          <w:lang w:val="en-GB"/>
+        </w:rPr>
+      </w:pPr>
+      <w:r>
+        <w:rPr>
+          <w:lang w:val="en-GB"/>
+        </w:rPr>
+        <w:t>Changes in risk planning due to budget oversight</w:t>
+      </w:r>
+    </w:p>
+    <w:p>
+      <w:pPr>
+        <w:rPr>
+          <w:lang w:val="en-GB" w:bidi="ar-IQ"/>
+        </w:rPr>
+      </w:pPr>
+      <w:r>
+        <w:rPr>
+          <w:lang w:val="en-GB" w:bidi="ar-IQ"/>
+        </w:rPr>
+        <w:t>Due to the budget oversight explained before the overall risk price increase follows as shown here:</w:t>
+      </w:r>
+    </w:p>
+    <w:p>
+      <w:pPr>
+        <w:jc w:val="center"/>
+        <w:rPr>
+          <w:lang w:bidi="ar-IQ"/>
+        </w:rPr>
+      </w:pPr>
+      <w:r>
+        <w:rPr>
+          <w:noProof/>
+        </w:rPr>
+        <w:drawing>
+          <wp:inline distT="0" distB="0" distL="0" distR="0" wp14:anchorId="07DFB0AD" wp14:editId="2B898BD4">
+            <wp:extent cx="5400040" cy="815975"/>
+            <wp:effectExtent l="0" t="0" r="0" b="3175"/>
+            <wp:docPr id="3" name="Imagen 3"/>
+            <wp:cNvGraphicFramePr>
+              <a:graphicFrameLocks xmlns:a="http://schemas.openxmlformats.org/drawingml/2006/main" noChangeAspect="1"/>
+            </wp:cNvGraphicFramePr>
+            <a:graphic xmlns:a="http://schemas.openxmlformats.org/drawingml/2006/main">
+              <a:graphicData uri="http://schemas.openxmlformats.org/drawingml/2006/picture">
+                <pic:pic xmlns:pic="http://schemas.openxmlformats.org/drawingml/2006/picture">
+                  <pic:nvPicPr>
+                    <pic:cNvPr id="0" name="Imagen 11"/>
+                    <pic:cNvPicPr>
+                      <a:picLocks noChangeAspect="1" noChangeArrowheads="1"/>
+                    </pic:cNvPicPr>
+                  </pic:nvPicPr>
+                  <pic:blipFill>
+                    <a:blip r:embed="rId6">
+                      <a:extLst>
+                        <a:ext uri="{28A0092B-C50C-407E-A947-70E740481C1C}">
+                          <a14:useLocalDpi xmlns:a14="http://schemas.microsoft.com/office/drawing/2010/main" val="0"/>
+                        </a:ext>
+                      </a:extLst>
+                    </a:blip>
+                    <a:srcRect/>
+                    <a:stretch>
+                      <a:fillRect/>
+                    </a:stretch>
+                  </pic:blipFill>
+                  <pic:spPr bwMode="auto">
+                    <a:xfrm>
+                      <a:off x="0" y="0"/>
+                      <a:ext cx="5400040" cy="815975"/>
+                    </a:xfrm>
+                    <a:prstGeom prst="rect">
+                      <a:avLst/>
+                    </a:prstGeom>
+                    <a:noFill/>
+                    <a:ln>
+                      <a:noFill/>
+                    </a:ln>
+                  </pic:spPr>
+                </pic:pic>
+              </a:graphicData>
+            </a:graphic>
+          </wp:inline>
+        </w:drawing>
+      </w:r>
+    </w:p>
+    <w:p>
+      <w:pPr>
+        <w:jc w:val="center"/>
+        <w:rPr>
+          <w:lang w:bidi="ar-IQ"/>
+        </w:rPr>
+      </w:pPr>
+      <w:r>
+        <w:rPr>
+          <w:noProof/>
+        </w:rPr>
+        <w:drawing>
+          <wp:inline distT="0" distB="0" distL="0" distR="0" wp14:anchorId="56C61995" wp14:editId="08D0539B">
+            <wp:extent cx="2143125" cy="581025"/>
+            <wp:effectExtent l="0" t="0" r="9525" b="9525"/>
+            <wp:docPr id="2" name="Imagen 2"/>
+            <wp:cNvGraphicFramePr>
+              <a:graphicFrameLocks xmlns:a="http://schemas.openxmlformats.org/drawingml/2006/main" noChangeAspect="1"/>
+            </wp:cNvGraphicFramePr>
+            <a:graphic xmlns:a="http://schemas.openxmlformats.org/drawingml/2006/main">
+              <a:graphicData uri="http://schemas.openxmlformats.org/drawingml/2006/picture">
+                <pic:pic xmlns:pic="http://schemas.openxmlformats.org/drawingml/2006/picture">
+                  <pic:nvPicPr>
+                    <pic:cNvPr id="0" name="Imagen 12"/>
+                    <pic:cNvPicPr>
+                      <a:picLocks noChangeAspect="1" noChangeArrowheads="1"/>
+                    </pic:cNvPicPr>
+                  </pic:nvPicPr>
+                  <pic:blipFill>
+                    <a:blip r:embed="rId7">
+                      <a:extLst>
+                        <a:ext uri="{28A0092B-C50C-407E-A947-70E740481C1C}">
+                          <a14:useLocalDpi xmlns:a14="http://schemas.microsoft.com/office/drawing/2010/main" val="0"/>
+                        </a:ext>
+                      </a:extLst>
+                    </a:blip>
+                    <a:srcRect/>
+                    <a:stretch>
+                      <a:fillRect/>
+                    </a:stretch>
+                  </pic:blipFill>
+                  <pic:spPr bwMode="auto">
+                    <a:xfrm>
+                      <a:off x="0" y="0"/>
+                      <a:ext cx="2143125" cy="581025"/>
+                    </a:xfrm>
+                    <a:prstGeom prst="rect">
+                      <a:avLst/>
+                    </a:prstGeom>
+                    <a:noFill/>
+                    <a:ln>
+                      <a:noFill/>
+                    </a:ln>
+                  </pic:spPr>
+                </pic:pic>
+              </a:graphicData>
+            </a:graphic>
+          </wp:inline>
+        </w:drawing>
+      </w:r>
+    </w:p>
     <w:p>
       <w:pPr>
         <w:rPr>
@@ -4092,7 +4343,7 @@
 </file>
 
 <file path=customXml/itemProps1.xml><?xml version="1.0" encoding="utf-8"?>
-<ds:datastoreItem xmlns:ds="http://schemas.openxmlformats.org/officeDocument/2006/customXml" ds:itemID="{67B9F792-76D0-4157-B326-6A9E29A59B1C}">
+<ds:datastoreItem xmlns:ds="http://schemas.openxmlformats.org/officeDocument/2006/customXml" ds:itemID="{91969E76-46EF-4CC5-91A4-46AFCA4C0A83}">
   <ds:schemaRefs>
     <ds:schemaRef ds:uri="http://schemas.openxmlformats.org/officeDocument/2006/bibliography"/>
   </ds:schemaRefs>

</xml_diff>

<commit_message>
add p8 and edit p9
</commit_message>
<xml_diff>
--- a/P8/calidad.docx
+++ b/P8/calidad.docx
@@ -1,10 +1,919 @@
 
 <file path=word/document.xml><?xml version="1.0" encoding="utf-8"?>
-<w:document xmlns:wpc="http://schemas.microsoft.com/office/word/2010/wordprocessingCanvas" xmlns:cx="http://schemas.microsoft.com/office/drawing/2014/chartex" xmlns:cx1="http://schemas.microsoft.com/office/drawing/2015/9/8/chartex" xmlns:cx2="http://schemas.microsoft.com/office/drawing/2015/10/21/chartex" xmlns:cx3="http://schemas.microsoft.com/office/drawing/2016/5/9/chartex" xmlns:cx4="http://schemas.microsoft.com/office/drawing/2016/5/10/chartex" xmlns:cx5="http://schemas.microsoft.com/office/drawing/2016/5/11/chartex" xmlns:cx6="http://schemas.microsoft.com/office/drawing/2016/5/12/chartex" xmlns:cx7="http://schemas.microsoft.com/office/drawing/2016/5/13/chartex" xmlns:cx8="http://schemas.microsoft.com/office/drawing/2016/5/14/chartex" xmlns:mc="http://schemas.openxmlformats.org/markup-compatibility/2006" xmlns:aink="http://schemas.microsoft.com/office/drawing/2016/ink" xmlns:am3d="http://schemas.microsoft.com/office/drawing/2017/model3d" xmlns:o="urn:schemas-microsoft-com:office:office" xmlns:r="http://schemas.openxmlformats.org/officeDocument/2006/relationships" xmlns:m="http://schemas.openxmlformats.org/officeDocument/2006/math" xmlns:v="urn:schemas-microsoft-com:vml" xmlns:wp14="http://schemas.microsoft.com/office/word/2010/wordprocessingDrawing" xmlns:wp="http://schemas.openxmlformats.org/drawingml/2006/wordprocessingDrawing" xmlns:w10="urn:schemas-microsoft-com:office:word" xmlns:w="http://schemas.openxmlformats.org/wordprocessingml/2006/main" xmlns:w14="http://schemas.microsoft.com/office/word/2010/wordml" xmlns:w15="http://schemas.microsoft.com/office/word/2012/wordml" xmlns:w16cid="http://schemas.microsoft.com/office/word/2016/wordml/cid" xmlns:w16se="http://schemas.microsoft.com/office/word/2015/wordml/symex" xmlns:wpg="http://schemas.microsoft.com/office/word/2010/wordprocessingGroup" xmlns:wpi="http://schemas.microsoft.com/office/word/2010/wordprocessingInk" xmlns:wne="http://schemas.microsoft.com/office/word/2006/wordml" xmlns:wps="http://schemas.microsoft.com/office/word/2010/wordprocessingShape" mc:Ignorable="w14 w15 w16se w16cid wp14">
+<w:document xmlns:wpc="http://schemas.microsoft.com/office/word/2010/wordprocessingCanvas" xmlns:cx="http://schemas.microsoft.com/office/drawing/2014/chartex" xmlns:cx1="http://schemas.microsoft.com/office/drawing/2015/9/8/chartex" xmlns:cx2="http://schemas.microsoft.com/office/drawing/2015/10/21/chartex" xmlns:cx3="http://schemas.microsoft.com/office/drawing/2016/5/9/chartex" xmlns:cx4="http://schemas.microsoft.com/office/drawing/2016/5/10/chartex" xmlns:cx5="http://schemas.microsoft.com/office/drawing/2016/5/11/chartex" xmlns:cx6="http://schemas.microsoft.com/office/drawing/2016/5/12/chartex" xmlns:cx7="http://schemas.microsoft.com/office/drawing/2016/5/13/chartex" xmlns:cx8="http://schemas.microsoft.com/office/drawing/2016/5/14/chartex" xmlns:mc="http://schemas.openxmlformats.org/markup-compatibility/2006" xmlns:aink="http://schemas.microsoft.com/office/drawing/2016/ink" xmlns:am3d="http://schemas.microsoft.com/office/drawing/2017/model3d" xmlns:o="urn:schemas-microsoft-com:office:office" xmlns:r="http://schemas.openxmlformats.org/officeDocument/2006/relationships" xmlns:m="http://schemas.openxmlformats.org/officeDocument/2006/math" xmlns:v="urn:schemas-microsoft-com:vml" xmlns:wp14="http://schemas.microsoft.com/office/word/2010/wordprocessingDrawing" xmlns:wp="http://schemas.openxmlformats.org/drawingml/2006/wordprocessingDrawing" xmlns:w10="urn:schemas-microsoft-com:office:word" xmlns:w="http://schemas.openxmlformats.org/wordprocessingml/2006/main" xmlns:w14="http://schemas.microsoft.com/office/word/2010/wordml" xmlns:w15="http://schemas.microsoft.com/office/word/2012/wordml" xmlns:w16cex="http://schemas.microsoft.com/office/word/2018/wordml/cex" xmlns:w16cid="http://schemas.microsoft.com/office/word/2016/wordml/cid" xmlns:w16="http://schemas.microsoft.com/office/word/2018/wordml" xmlns:w16se="http://schemas.microsoft.com/office/word/2015/wordml/symex" xmlns:wpg="http://schemas.microsoft.com/office/word/2010/wordprocessingGroup" xmlns:wpi="http://schemas.microsoft.com/office/word/2010/wordprocessingInk" xmlns:wne="http://schemas.microsoft.com/office/word/2006/wordml" xmlns:wps="http://schemas.microsoft.com/office/word/2010/wordprocessingShape" mc:Ignorable="w14 w15 w16se w16cid w16 w16cex wp14">
   <w:body>
     <w:p>
       <w:pPr>
-        <w:pStyle w:val="Ttulo1"/>
+        <w:ind w:left="720" w:hanging="360"/>
+      </w:pPr>
+    </w:p>
+    <w:p/>
+    <w:p>
+      <w:pPr>
+        <w:rPr>
+          <w:rFonts w:asciiTheme="minorBidi" w:hAnsiTheme="minorBidi"/>
+        </w:rPr>
+      </w:pPr>
+      <w:r>
+        <w:rPr>
+          <w:rFonts w:asciiTheme="minorBidi" w:hAnsiTheme="minorBidi"/>
+          <w:noProof/>
+          <w:lang w:eastAsia="es-ES"/>
+        </w:rPr>
+        <w:drawing>
+          <wp:anchor distT="0" distB="0" distL="114300" distR="114300" simplePos="0" relativeHeight="251660288" behindDoc="0" locked="0" layoutInCell="1" allowOverlap="1" wp14:anchorId="6B8E69E4" wp14:editId="51813162">
+            <wp:simplePos x="0" y="0"/>
+            <wp:positionH relativeFrom="column">
+              <wp:posOffset>552450</wp:posOffset>
+            </wp:positionH>
+            <wp:positionV relativeFrom="paragraph">
+              <wp:posOffset>0</wp:posOffset>
+            </wp:positionV>
+            <wp:extent cx="4133880" cy="1228680"/>
+            <wp:effectExtent l="0" t="0" r="0" b="0"/>
+            <wp:wrapSquare wrapText="bothSides"/>
+            <wp:docPr id="5" name="Imagen 1"/>
+            <wp:cNvGraphicFramePr/>
+            <a:graphic xmlns:a="http://schemas.openxmlformats.org/drawingml/2006/main">
+              <a:graphicData uri="http://schemas.openxmlformats.org/drawingml/2006/picture">
+                <pic:pic xmlns:pic="http://schemas.openxmlformats.org/drawingml/2006/picture">
+                  <pic:nvPicPr>
+                    <pic:cNvPr id="0" name=""/>
+                    <pic:cNvPicPr/>
+                  </pic:nvPicPr>
+                  <pic:blipFill>
+                    <a:blip r:embed="rId5">
+                      <a:lum/>
+                      <a:alphaModFix/>
+                      <a:extLst>
+                        <a:ext uri="{28A0092B-C50C-407E-A947-70E740481C1C}">
+                          <a14:useLocalDpi xmlns:a14="http://schemas.microsoft.com/office/drawing/2010/main" val="0"/>
+                        </a:ext>
+                      </a:extLst>
+                    </a:blip>
+                    <a:srcRect/>
+                    <a:stretch>
+                      <a:fillRect/>
+                    </a:stretch>
+                  </pic:blipFill>
+                  <pic:spPr>
+                    <a:xfrm>
+                      <a:off x="0" y="0"/>
+                      <a:ext cx="4133880" cy="1228680"/>
+                    </a:xfrm>
+                    <a:prstGeom prst="rect">
+                      <a:avLst/>
+                    </a:prstGeom>
+                    <a:noFill/>
+                    <a:ln>
+                      <a:noFill/>
+                      <a:prstDash/>
+                    </a:ln>
+                  </pic:spPr>
+                </pic:pic>
+              </a:graphicData>
+            </a:graphic>
+          </wp:anchor>
+        </w:drawing>
+      </w:r>
+    </w:p>
+    <w:p>
+      <w:pPr>
+        <w:rPr>
+          <w:rFonts w:asciiTheme="minorBidi" w:hAnsiTheme="minorBidi"/>
+        </w:rPr>
+      </w:pPr>
+    </w:p>
+    <w:p>
+      <w:pPr>
+        <w:rPr>
+          <w:rFonts w:asciiTheme="minorBidi" w:hAnsiTheme="minorBidi"/>
+        </w:rPr>
+      </w:pPr>
+    </w:p>
+    <w:p>
+      <w:pPr>
+        <w:rPr>
+          <w:rFonts w:asciiTheme="minorBidi" w:hAnsiTheme="minorBidi"/>
+        </w:rPr>
+      </w:pPr>
+    </w:p>
+    <w:p>
+      <w:pPr>
+        <w:rPr>
+          <w:rFonts w:asciiTheme="minorBidi" w:hAnsiTheme="minorBidi"/>
+        </w:rPr>
+      </w:pPr>
+    </w:p>
+    <w:p>
+      <w:pPr>
+        <w:rPr>
+          <w:rFonts w:asciiTheme="minorBidi" w:hAnsiTheme="minorBidi"/>
+        </w:rPr>
+      </w:pPr>
+    </w:p>
+    <w:p>
+      <w:pPr>
+        <w:rPr>
+          <w:rFonts w:asciiTheme="minorBidi" w:hAnsiTheme="minorBidi"/>
+        </w:rPr>
+      </w:pPr>
+    </w:p>
+    <w:p>
+      <w:pPr>
+        <w:rPr>
+          <w:rFonts w:asciiTheme="minorBidi" w:hAnsiTheme="minorBidi"/>
+        </w:rPr>
+      </w:pPr>
+    </w:p>
+    <w:p>
+      <w:pPr>
+        <w:jc w:val="center"/>
+        <w:rPr>
+          <w:rFonts w:asciiTheme="minorBidi" w:hAnsiTheme="minorBidi"/>
+          <w:b/>
+          <w:bCs/>
+          <w:sz w:val="28"/>
+          <w:szCs w:val="28"/>
+        </w:rPr>
+      </w:pPr>
+      <w:r>
+        <w:rPr>
+          <w:rFonts w:asciiTheme="minorBidi" w:hAnsiTheme="minorBidi"/>
+          <w:b/>
+          <w:bCs/>
+          <w:sz w:val="28"/>
+          <w:szCs w:val="28"/>
+        </w:rPr>
+        <w:t>PGPI</w:t>
+      </w:r>
+    </w:p>
+    <w:p>
+      <w:pPr>
+        <w:spacing w:before="18" w:line="240" w:lineRule="exact"/>
+        <w:rPr>
+          <w:rFonts w:asciiTheme="minorBidi" w:hAnsiTheme="minorBidi"/>
+          <w:sz w:val="24"/>
+          <w:szCs w:val="24"/>
+        </w:rPr>
+      </w:pPr>
+    </w:p>
+    <w:p>
+      <w:pPr>
+        <w:pStyle w:val="Ttulo11"/>
+        <w:ind w:right="19"/>
+        <w:jc w:val="center"/>
+        <w:rPr>
+          <w:rStyle w:val="Fuentedeprrafopredeter1"/>
+          <w:rFonts w:asciiTheme="minorBidi" w:hAnsiTheme="minorBidi" w:cstheme="minorBidi"/>
+          <w:w w:val="105"/>
+          <w:lang w:val="es-ES"/>
+        </w:rPr>
+      </w:pPr>
+      <w:r>
+        <w:rPr>
+          <w:rStyle w:val="Fuentedeprrafopredeter1"/>
+          <w:rFonts w:asciiTheme="minorBidi" w:hAnsiTheme="minorBidi" w:cstheme="minorBidi"/>
+          <w:w w:val="105"/>
+          <w:lang w:val="es-ES"/>
+        </w:rPr>
+        <w:t xml:space="preserve">Práctica </w:t>
+      </w:r>
+      <w:r>
+        <w:rPr>
+          <w:rStyle w:val="Fuentedeprrafopredeter1"/>
+          <w:rFonts w:asciiTheme="minorBidi" w:hAnsiTheme="minorBidi" w:cstheme="minorBidi"/>
+          <w:w w:val="105"/>
+          <w:lang w:val="es-ES"/>
+        </w:rPr>
+        <w:t>8</w:t>
+      </w:r>
+    </w:p>
+    <w:p>
+      <w:pPr>
+        <w:spacing w:line="200" w:lineRule="exact"/>
+        <w:rPr>
+          <w:rFonts w:asciiTheme="minorBidi" w:hAnsiTheme="minorBidi"/>
+          <w:sz w:val="20"/>
+          <w:szCs w:val="20"/>
+        </w:rPr>
+      </w:pPr>
+      <w:bookmarkStart w:id="0" w:name="_GoBack"/>
+      <w:bookmarkEnd w:id="0"/>
+      <w:r>
+        <w:rPr>
+          <w:rFonts w:asciiTheme="minorBidi" w:hAnsiTheme="minorBidi"/>
+          <w:noProof/>
+          <w:sz w:val="20"/>
+          <w:szCs w:val="20"/>
+        </w:rPr>
+        <mc:AlternateContent>
+          <mc:Choice Requires="wps">
+            <w:drawing>
+              <wp:anchor distT="0" distB="0" distL="114300" distR="114300" simplePos="0" relativeHeight="251659264" behindDoc="0" locked="0" layoutInCell="1" allowOverlap="1" wp14:anchorId="6450699F" wp14:editId="7BF0DD9D">
+                <wp:simplePos x="0" y="0"/>
+                <wp:positionH relativeFrom="column">
+                  <wp:posOffset>-23040</wp:posOffset>
+                </wp:positionH>
+                <wp:positionV relativeFrom="paragraph">
+                  <wp:posOffset>87120</wp:posOffset>
+                </wp:positionV>
+                <wp:extent cx="6073920" cy="52200"/>
+                <wp:effectExtent l="0" t="0" r="22080" b="24000"/>
+                <wp:wrapSquare wrapText="bothSides"/>
+                <wp:docPr id="4" name="Group 16"/>
+                <wp:cNvGraphicFramePr/>
+                <a:graphic xmlns:a="http://schemas.openxmlformats.org/drawingml/2006/main">
+                  <a:graphicData uri="http://schemas.microsoft.com/office/word/2010/wordprocessingShape">
+                    <wps:wsp>
+                      <wps:cNvSpPr/>
+                      <wps:spPr>
+                        <a:xfrm flipV="1">
+                          <a:off x="0" y="0"/>
+                          <a:ext cx="6073920" cy="52200"/>
+                        </a:xfrm>
+                        <a:custGeom>
+                          <a:avLst/>
+                          <a:gdLst>
+                            <a:gd name="f0" fmla="val 10800000"/>
+                            <a:gd name="f1" fmla="val 5400000"/>
+                            <a:gd name="f2" fmla="val 180"/>
+                            <a:gd name="f3" fmla="val w"/>
+                            <a:gd name="f4" fmla="val h"/>
+                            <a:gd name="f5" fmla="val 0"/>
+                            <a:gd name="f6" fmla="val 4554855"/>
+                            <a:gd name="f7" fmla="val 1270"/>
+                            <a:gd name="f8" fmla="+- 0 0 0"/>
+                            <a:gd name="f9" fmla="*/ f3 1 4554855"/>
+                            <a:gd name="f10" fmla="*/ f4 1 1270"/>
+                            <a:gd name="f11" fmla="val f5"/>
+                            <a:gd name="f12" fmla="val f6"/>
+                            <a:gd name="f13" fmla="val f7"/>
+                            <a:gd name="f14" fmla="*/ f8 f0 1"/>
+                            <a:gd name="f15" fmla="+- f13 0 f11"/>
+                            <a:gd name="f16" fmla="+- f12 0 f11"/>
+                            <a:gd name="f17" fmla="*/ f14 1 f2"/>
+                            <a:gd name="f18" fmla="*/ f16 1 4554855"/>
+                            <a:gd name="f19" fmla="*/ f15 1 1270"/>
+                            <a:gd name="f20" fmla="+- f17 0 f1"/>
+                            <a:gd name="f21" fmla="*/ 0 1 f18"/>
+                            <a:gd name="f22" fmla="*/ 0 1 f19"/>
+                            <a:gd name="f23" fmla="*/ 4554855 1 f18"/>
+                            <a:gd name="f24" fmla="*/ 1270 1 f19"/>
+                            <a:gd name="f25" fmla="*/ f21 f9 1"/>
+                            <a:gd name="f26" fmla="*/ f23 f9 1"/>
+                            <a:gd name="f27" fmla="*/ f24 f10 1"/>
+                            <a:gd name="f28" fmla="*/ f22 f10 1"/>
+                          </a:gdLst>
+                          <a:ahLst/>
+                          <a:cxnLst>
+                            <a:cxn ang="3cd4">
+                              <a:pos x="hc" y="t"/>
+                            </a:cxn>
+                            <a:cxn ang="0">
+                              <a:pos x="r" y="vc"/>
+                            </a:cxn>
+                            <a:cxn ang="cd4">
+                              <a:pos x="hc" y="b"/>
+                            </a:cxn>
+                            <a:cxn ang="cd2">
+                              <a:pos x="l" y="vc"/>
+                            </a:cxn>
+                            <a:cxn ang="f20">
+                              <a:pos x="f25" y="f28"/>
+                            </a:cxn>
+                            <a:cxn ang="f20">
+                              <a:pos x="f26" y="f28"/>
+                            </a:cxn>
+                          </a:cxnLst>
+                          <a:rect l="f25" t="f28" r="f26" b="f27"/>
+                          <a:pathLst>
+                            <a:path w="4554855" h="1270">
+                              <a:moveTo>
+                                <a:pt x="f5" y="f5"/>
+                              </a:moveTo>
+                              <a:lnTo>
+                                <a:pt x="f6" y="f5"/>
+                              </a:lnTo>
+                            </a:path>
+                          </a:pathLst>
+                        </a:custGeom>
+                        <a:noFill/>
+                        <a:ln w="39240">
+                          <a:solidFill>
+                            <a:srgbClr val="000000"/>
+                          </a:solidFill>
+                          <a:prstDash val="solid"/>
+                          <a:round/>
+                        </a:ln>
+                      </wps:spPr>
+                      <wps:txbx>
+                        <w:txbxContent>
+                          <w:p/>
+                        </w:txbxContent>
+                      </wps:txbx>
+                      <wps:bodyPr vert="horz" wrap="square" lIns="6840" tIns="6840" rIns="6840" bIns="6840" compatLnSpc="0">
+                        <a:noAutofit/>
+                      </wps:bodyPr>
+                    </wps:wsp>
+                  </a:graphicData>
+                </a:graphic>
+              </wp:anchor>
+            </w:drawing>
+          </mc:Choice>
+          <mc:Fallback>
+            <w:pict>
+              <v:shape w14:anchorId="6450699F" id="Group 16" o:spid="_x0000_s1026" style="position:absolute;margin-left:-1.8pt;margin-top:6.85pt;width:478.25pt;height:4.1pt;flip:y;z-index:251659264;visibility:visible;mso-wrap-style:square;mso-wrap-distance-left:9pt;mso-wrap-distance-top:0;mso-wrap-distance-right:9pt;mso-wrap-distance-bottom:0;mso-position-horizontal:absolute;mso-position-horizontal-relative:text;mso-position-vertical:absolute;mso-position-vertical-relative:text;v-text-anchor:top" coordsize="4554855,1270" o:spt="100" o:gfxdata="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" adj="-11796480,,5400" path="m,l4554855,e" filled="f" strokeweight="1.09mm">
+                <v:stroke joinstyle="round"/>
+                <v:formulas/>
+                <v:path arrowok="t" o:connecttype="custom" o:connectlocs="3036960,0;6073920,26100;3036960,52200;0,26100;0,0;6073920,0" o:connectangles="270,0,90,180,270,270" textboxrect="0,0,4554855,1270"/>
+                <v:textbox inset=".19mm,.19mm,.19mm,.19mm">
+                  <w:txbxContent>
+                    <w:p/>
+                  </w:txbxContent>
+                </v:textbox>
+                <w10:wrap type="square"/>
+              </v:shape>
+            </w:pict>
+          </mc:Fallback>
+        </mc:AlternateContent>
+      </w:r>
+    </w:p>
+    <w:p>
+      <w:pPr>
+        <w:spacing w:before="8" w:line="280" w:lineRule="exact"/>
+        <w:rPr>
+          <w:rFonts w:asciiTheme="minorBidi" w:hAnsiTheme="minorBidi"/>
+          <w:sz w:val="28"/>
+          <w:szCs w:val="28"/>
+        </w:rPr>
+      </w:pPr>
+    </w:p>
+    <w:p>
+      <w:pPr>
+        <w:spacing w:line="200" w:lineRule="exact"/>
+        <w:rPr>
+          <w:rFonts w:asciiTheme="minorBidi" w:hAnsiTheme="minorBidi"/>
+          <w:sz w:val="20"/>
+          <w:szCs w:val="20"/>
+        </w:rPr>
+      </w:pPr>
+    </w:p>
+    <w:p>
+      <w:pPr>
+        <w:spacing w:line="200" w:lineRule="exact"/>
+        <w:rPr>
+          <w:rFonts w:asciiTheme="minorBidi" w:hAnsiTheme="minorBidi"/>
+          <w:sz w:val="20"/>
+          <w:szCs w:val="20"/>
+        </w:rPr>
+      </w:pPr>
+    </w:p>
+    <w:p>
+      <w:pPr>
+        <w:spacing w:line="200" w:lineRule="exact"/>
+        <w:rPr>
+          <w:rFonts w:asciiTheme="minorBidi" w:hAnsiTheme="minorBidi"/>
+          <w:sz w:val="20"/>
+          <w:szCs w:val="20"/>
+        </w:rPr>
+      </w:pPr>
+    </w:p>
+    <w:p>
+      <w:pPr>
+        <w:pStyle w:val="Ttulo31"/>
+        <w:ind w:left="3920" w:right="3940"/>
+        <w:jc w:val="center"/>
+        <w:rPr>
+          <w:rFonts w:asciiTheme="minorBidi" w:hAnsiTheme="minorBidi" w:cstheme="minorBidi"/>
+          <w:lang w:val="es-ES"/>
+        </w:rPr>
+      </w:pPr>
+      <w:r>
+        <w:rPr>
+          <w:rStyle w:val="Fuentedeprrafopredeter1"/>
+          <w:rFonts w:asciiTheme="minorBidi" w:hAnsiTheme="minorBidi" w:cstheme="minorBidi"/>
+          <w:w w:val="110"/>
+          <w:lang w:val="es-ES"/>
+        </w:rPr>
+        <w:t>Autor</w:t>
+      </w:r>
+    </w:p>
+    <w:p>
+      <w:pPr>
+        <w:pStyle w:val="Textoindependiente1"/>
+        <w:spacing w:before="18"/>
+        <w:ind w:left="2421" w:right="2441"/>
+        <w:jc w:val="center"/>
+        <w:rPr>
+          <w:rStyle w:val="Fuentedeprrafopredeter1"/>
+          <w:rFonts w:asciiTheme="minorBidi" w:hAnsiTheme="minorBidi" w:cstheme="minorBidi"/>
+          <w:lang w:val="es-ES"/>
+        </w:rPr>
+      </w:pPr>
+      <w:r>
+        <w:rPr>
+          <w:rStyle w:val="Fuentedeprrafopredeter1"/>
+          <w:rFonts w:asciiTheme="minorBidi" w:hAnsiTheme="minorBidi" w:cstheme="minorBidi"/>
+          <w:lang w:val="es-ES"/>
+        </w:rPr>
+        <w:t>Abdullah Taher Saadoon AL-Musawi</w:t>
+      </w:r>
+    </w:p>
+    <w:p>
+      <w:pPr>
+        <w:pStyle w:val="Textoindependiente1"/>
+        <w:spacing w:before="18"/>
+        <w:ind w:left="2421" w:right="2441"/>
+        <w:jc w:val="center"/>
+        <w:rPr>
+          <w:rFonts w:asciiTheme="minorBidi" w:hAnsiTheme="minorBidi" w:cstheme="minorBidi"/>
+          <w:lang w:val="es-ES"/>
+        </w:rPr>
+      </w:pPr>
+      <w:r>
+        <w:rPr>
+          <w:rFonts w:asciiTheme="minorBidi" w:hAnsiTheme="minorBidi" w:cstheme="minorBidi"/>
+          <w:lang w:val="es-ES"/>
+        </w:rPr>
+        <w:t>Y</w:t>
+      </w:r>
+    </w:p>
+    <w:p>
+      <w:pPr>
+        <w:pStyle w:val="Textoindependiente1"/>
+        <w:spacing w:before="18"/>
+        <w:ind w:left="2421" w:right="2441"/>
+        <w:jc w:val="center"/>
+        <w:rPr>
+          <w:rFonts w:asciiTheme="minorBidi" w:hAnsiTheme="minorBidi" w:cstheme="minorBidi"/>
+          <w:lang w:val="es-ES"/>
+        </w:rPr>
+      </w:pPr>
+      <w:r>
+        <w:rPr>
+          <w:rFonts w:asciiTheme="minorBidi" w:hAnsiTheme="minorBidi" w:cstheme="minorBidi"/>
+          <w:lang w:val="es-ES"/>
+        </w:rPr>
+        <w:t>OSCAR RUBIO GARCÍA</w:t>
+      </w:r>
+    </w:p>
+    <w:p>
+      <w:pPr>
+        <w:pStyle w:val="Textoindependiente1"/>
+        <w:spacing w:before="18"/>
+        <w:ind w:left="2421" w:right="2441"/>
+        <w:jc w:val="center"/>
+        <w:rPr>
+          <w:rFonts w:asciiTheme="minorBidi" w:hAnsiTheme="minorBidi" w:cstheme="minorBidi"/>
+          <w:lang w:val="es-ES"/>
+        </w:rPr>
+      </w:pPr>
+    </w:p>
+    <w:p>
+      <w:pPr>
+        <w:spacing w:line="200" w:lineRule="exact"/>
+        <w:rPr>
+          <w:rFonts w:asciiTheme="minorBidi" w:hAnsiTheme="minorBidi"/>
+          <w:sz w:val="20"/>
+          <w:szCs w:val="20"/>
+        </w:rPr>
+      </w:pPr>
+    </w:p>
+    <w:p>
+      <w:pPr>
+        <w:ind w:left="3187"/>
+        <w:rPr>
+          <w:rFonts w:asciiTheme="minorBidi" w:hAnsiTheme="minorBidi"/>
+        </w:rPr>
+      </w:pPr>
+      <w:r>
+        <w:rPr>
+          <w:rStyle w:val="Fuentedeprrafopredeter1"/>
+          <w:rFonts w:asciiTheme="minorBidi" w:hAnsiTheme="minorBidi"/>
+          <w:noProof/>
+          <w:lang w:eastAsia="es-ES"/>
+        </w:rPr>
+        <w:drawing>
+          <wp:inline distT="0" distB="0" distL="0" distR="0" wp14:anchorId="6272BC9B" wp14:editId="66BA67CA">
+            <wp:extent cx="1362240" cy="495360"/>
+            <wp:effectExtent l="0" t="0" r="9360" b="0"/>
+            <wp:docPr id="6" name="Imagen 2"/>
+            <wp:cNvGraphicFramePr/>
+            <a:graphic xmlns:a="http://schemas.openxmlformats.org/drawingml/2006/main">
+              <a:graphicData uri="http://schemas.openxmlformats.org/drawingml/2006/picture">
+                <pic:pic xmlns:pic="http://schemas.openxmlformats.org/drawingml/2006/picture">
+                  <pic:nvPicPr>
+                    <pic:cNvPr id="0" name=""/>
+                    <pic:cNvPicPr/>
+                  </pic:nvPicPr>
+                  <pic:blipFill>
+                    <a:blip r:embed="rId6">
+                      <a:lum/>
+                      <a:alphaModFix/>
+                    </a:blip>
+                    <a:srcRect/>
+                    <a:stretch>
+                      <a:fillRect/>
+                    </a:stretch>
+                  </pic:blipFill>
+                  <pic:spPr>
+                    <a:xfrm>
+                      <a:off x="0" y="0"/>
+                      <a:ext cx="1362240" cy="495360"/>
+                    </a:xfrm>
+                    <a:prstGeom prst="rect">
+                      <a:avLst/>
+                    </a:prstGeom>
+                    <a:noFill/>
+                    <a:ln>
+                      <a:noFill/>
+                      <a:prstDash/>
+                    </a:ln>
+                  </pic:spPr>
+                </pic:pic>
+              </a:graphicData>
+            </a:graphic>
+          </wp:inline>
+        </w:drawing>
+      </w:r>
+    </w:p>
+    <w:p>
+      <w:pPr>
+        <w:spacing w:before="6" w:line="110" w:lineRule="exact"/>
+        <w:rPr>
+          <w:rFonts w:asciiTheme="minorBidi" w:hAnsiTheme="minorBidi"/>
+          <w:sz w:val="11"/>
+          <w:szCs w:val="11"/>
+        </w:rPr>
+      </w:pPr>
+    </w:p>
+    <w:p>
+      <w:pPr>
+        <w:pStyle w:val="Textoindependiente1"/>
+        <w:spacing w:line="270" w:lineRule="exact"/>
+        <w:ind w:left="974" w:right="994"/>
+        <w:jc w:val="center"/>
+        <w:rPr>
+          <w:rFonts w:asciiTheme="minorBidi" w:hAnsiTheme="minorBidi" w:cstheme="minorBidi"/>
+          <w:lang w:val="es-ES"/>
+        </w:rPr>
+      </w:pPr>
+      <w:r>
+        <w:rPr>
+          <w:rStyle w:val="Fuentedeprrafopredeter1"/>
+          <w:rFonts w:asciiTheme="minorBidi" w:hAnsiTheme="minorBidi" w:cstheme="minorBidi"/>
+          <w:w w:val="115"/>
+          <w:lang w:val="es-ES"/>
+        </w:rPr>
+        <w:t>Escuela</w:t>
+      </w:r>
+      <w:r>
+        <w:rPr>
+          <w:rStyle w:val="Fuentedeprrafopredeter1"/>
+          <w:rFonts w:asciiTheme="minorBidi" w:hAnsiTheme="minorBidi" w:cstheme="minorBidi"/>
+          <w:spacing w:val="32"/>
+          <w:w w:val="115"/>
+          <w:lang w:val="es-ES"/>
+        </w:rPr>
+        <w:t xml:space="preserve"> </w:t>
+      </w:r>
+      <w:r>
+        <w:rPr>
+          <w:rStyle w:val="Fuentedeprrafopredeter1"/>
+          <w:rFonts w:asciiTheme="minorBidi" w:hAnsiTheme="minorBidi" w:cstheme="minorBidi"/>
+          <w:spacing w:val="-1"/>
+          <w:w w:val="115"/>
+          <w:lang w:val="es-ES"/>
+        </w:rPr>
+        <w:t>T</w:t>
+      </w:r>
+      <w:r>
+        <w:rPr>
+          <w:rStyle w:val="Fuentedeprrafopredeter1"/>
+          <w:rFonts w:asciiTheme="minorBidi" w:hAnsiTheme="minorBidi" w:cstheme="minorBidi"/>
+          <w:spacing w:val="-140"/>
+          <w:w w:val="115"/>
+          <w:lang w:val="es-ES"/>
+        </w:rPr>
+        <w:t>é</w:t>
+      </w:r>
+      <w:r>
+        <w:rPr>
+          <w:rStyle w:val="Fuentedeprrafopredeter1"/>
+          <w:rFonts w:asciiTheme="minorBidi" w:hAnsiTheme="minorBidi" w:cstheme="minorBidi"/>
+          <w:w w:val="115"/>
+          <w:lang w:val="es-ES"/>
+        </w:rPr>
+        <w:t>cnica</w:t>
+      </w:r>
+      <w:r>
+        <w:rPr>
+          <w:rStyle w:val="Fuentedeprrafopredeter1"/>
+          <w:rFonts w:asciiTheme="minorBidi" w:hAnsiTheme="minorBidi" w:cstheme="minorBidi"/>
+          <w:spacing w:val="32"/>
+          <w:w w:val="115"/>
+          <w:lang w:val="es-ES"/>
+        </w:rPr>
+        <w:t xml:space="preserve"> </w:t>
+      </w:r>
+      <w:r>
+        <w:rPr>
+          <w:rStyle w:val="Fuentedeprrafopredeter1"/>
+          <w:rFonts w:asciiTheme="minorBidi" w:hAnsiTheme="minorBidi" w:cstheme="minorBidi"/>
+          <w:w w:val="115"/>
+          <w:lang w:val="es-ES"/>
+        </w:rPr>
+        <w:t>Superior</w:t>
+      </w:r>
+      <w:r>
+        <w:rPr>
+          <w:rStyle w:val="Fuentedeprrafopredeter1"/>
+          <w:rFonts w:asciiTheme="minorBidi" w:hAnsiTheme="minorBidi" w:cstheme="minorBidi"/>
+          <w:spacing w:val="33"/>
+          <w:w w:val="115"/>
+          <w:lang w:val="es-ES"/>
+        </w:rPr>
+        <w:t xml:space="preserve"> </w:t>
+      </w:r>
+      <w:r>
+        <w:rPr>
+          <w:rStyle w:val="Fuentedeprrafopredeter1"/>
+          <w:rFonts w:asciiTheme="minorBidi" w:hAnsiTheme="minorBidi" w:cstheme="minorBidi"/>
+          <w:w w:val="115"/>
+          <w:lang w:val="es-ES"/>
+        </w:rPr>
+        <w:t>de</w:t>
+      </w:r>
+      <w:r>
+        <w:rPr>
+          <w:rStyle w:val="Fuentedeprrafopredeter1"/>
+          <w:rFonts w:asciiTheme="minorBidi" w:hAnsiTheme="minorBidi" w:cstheme="minorBidi"/>
+          <w:spacing w:val="31"/>
+          <w:w w:val="115"/>
+          <w:lang w:val="es-ES"/>
+        </w:rPr>
+        <w:t xml:space="preserve"> Ingenierías</w:t>
+      </w:r>
+      <w:r>
+        <w:rPr>
+          <w:rStyle w:val="Fuentedeprrafopredeter1"/>
+          <w:rFonts w:asciiTheme="minorBidi" w:hAnsiTheme="minorBidi" w:cstheme="minorBidi"/>
+          <w:spacing w:val="32"/>
+          <w:w w:val="115"/>
+          <w:lang w:val="es-ES"/>
+        </w:rPr>
+        <w:t xml:space="preserve"> </w:t>
+      </w:r>
+      <w:r>
+        <w:rPr>
+          <w:rStyle w:val="Fuentedeprrafopredeter1"/>
+          <w:rFonts w:asciiTheme="minorBidi" w:hAnsiTheme="minorBidi" w:cstheme="minorBidi"/>
+          <w:w w:val="115"/>
+          <w:lang w:val="es-ES"/>
+        </w:rPr>
+        <w:t>In</w:t>
+      </w:r>
+      <w:r>
+        <w:rPr>
+          <w:rStyle w:val="Fuentedeprrafopredeter1"/>
+          <w:rFonts w:asciiTheme="minorBidi" w:hAnsiTheme="minorBidi" w:cstheme="minorBidi"/>
+          <w:spacing w:val="-5"/>
+          <w:w w:val="115"/>
+          <w:lang w:val="es-ES"/>
+        </w:rPr>
+        <w:t>f</w:t>
+      </w:r>
+      <w:r>
+        <w:rPr>
+          <w:rStyle w:val="Fuentedeprrafopredeter1"/>
+          <w:rFonts w:asciiTheme="minorBidi" w:hAnsiTheme="minorBidi" w:cstheme="minorBidi"/>
+          <w:w w:val="115"/>
+          <w:lang w:val="es-ES"/>
+        </w:rPr>
+        <w:t>orm</w:t>
+      </w:r>
+      <w:r>
+        <w:rPr>
+          <w:rStyle w:val="Fuentedeprrafopredeter1"/>
+          <w:rFonts w:asciiTheme="minorBidi" w:hAnsiTheme="minorBidi" w:cstheme="minorBidi"/>
+          <w:spacing w:val="-136"/>
+          <w:w w:val="115"/>
+          <w:lang w:val="es-ES"/>
+        </w:rPr>
+        <w:t>á</w:t>
+      </w:r>
+      <w:r>
+        <w:rPr>
+          <w:rStyle w:val="Fuentedeprrafopredeter1"/>
+          <w:rFonts w:asciiTheme="minorBidi" w:hAnsiTheme="minorBidi" w:cstheme="minorBidi"/>
+          <w:w w:val="115"/>
+          <w:lang w:val="es-ES"/>
+        </w:rPr>
+        <w:t>tica</w:t>
+      </w:r>
+      <w:r>
+        <w:rPr>
+          <w:rStyle w:val="Fuentedeprrafopredeter1"/>
+          <w:rFonts w:asciiTheme="minorBidi" w:hAnsiTheme="minorBidi" w:cstheme="minorBidi"/>
+          <w:spacing w:val="32"/>
+          <w:w w:val="115"/>
+          <w:lang w:val="es-ES"/>
+        </w:rPr>
+        <w:t xml:space="preserve"> </w:t>
+      </w:r>
+      <w:r>
+        <w:rPr>
+          <w:rStyle w:val="Fuentedeprrafopredeter1"/>
+          <w:rFonts w:asciiTheme="minorBidi" w:hAnsiTheme="minorBidi" w:cstheme="minorBidi"/>
+          <w:w w:val="115"/>
+          <w:lang w:val="es-ES"/>
+        </w:rPr>
+        <w:t>y</w:t>
+      </w:r>
+      <w:r>
+        <w:rPr>
+          <w:rStyle w:val="Fuentedeprrafopredeter1"/>
+          <w:rFonts w:asciiTheme="minorBidi" w:hAnsiTheme="minorBidi" w:cstheme="minorBidi"/>
+          <w:spacing w:val="31"/>
+          <w:w w:val="115"/>
+          <w:lang w:val="es-ES"/>
+        </w:rPr>
+        <w:t xml:space="preserve"> </w:t>
+      </w:r>
+      <w:r>
+        <w:rPr>
+          <w:rStyle w:val="Fuentedeprrafopredeter1"/>
+          <w:rFonts w:asciiTheme="minorBidi" w:hAnsiTheme="minorBidi" w:cstheme="minorBidi"/>
+          <w:w w:val="115"/>
+          <w:lang w:val="es-ES"/>
+        </w:rPr>
+        <w:t>de</w:t>
+      </w:r>
+      <w:r>
+        <w:rPr>
+          <w:rStyle w:val="Fuentedeprrafopredeter1"/>
+          <w:rFonts w:asciiTheme="minorBidi" w:hAnsiTheme="minorBidi" w:cstheme="minorBidi"/>
+          <w:w w:val="105"/>
+          <w:lang w:val="es-ES"/>
+        </w:rPr>
+        <w:t xml:space="preserve"> </w:t>
+      </w:r>
+      <w:r>
+        <w:rPr>
+          <w:rStyle w:val="Fuentedeprrafopredeter1"/>
+          <w:rFonts w:asciiTheme="minorBidi" w:hAnsiTheme="minorBidi" w:cstheme="minorBidi"/>
+          <w:w w:val="115"/>
+          <w:lang w:val="es-ES"/>
+        </w:rPr>
+        <w:t>Telecomunic</w:t>
+      </w:r>
+      <w:r>
+        <w:rPr>
+          <w:rStyle w:val="Fuentedeprrafopredeter1"/>
+          <w:rFonts w:asciiTheme="minorBidi" w:hAnsiTheme="minorBidi" w:cstheme="minorBidi"/>
+          <w:spacing w:val="-5"/>
+          <w:w w:val="115"/>
+          <w:lang w:val="es-ES"/>
+        </w:rPr>
+        <w:t>a</w:t>
+      </w:r>
+      <w:r>
+        <w:rPr>
+          <w:rStyle w:val="Fuentedeprrafopredeter1"/>
+          <w:rFonts w:asciiTheme="minorBidi" w:hAnsiTheme="minorBidi" w:cstheme="minorBidi"/>
+          <w:w w:val="115"/>
+          <w:lang w:val="es-ES"/>
+        </w:rPr>
+        <w:t>ci</w:t>
+      </w:r>
+      <w:r>
+        <w:rPr>
+          <w:rStyle w:val="Fuentedeprrafopredeter1"/>
+          <w:rFonts w:asciiTheme="minorBidi" w:hAnsiTheme="minorBidi" w:cstheme="minorBidi"/>
+          <w:spacing w:val="-133"/>
+          <w:w w:val="115"/>
+          <w:lang w:val="es-ES"/>
+        </w:rPr>
+        <w:t>ó</w:t>
+      </w:r>
+      <w:r>
+        <w:rPr>
+          <w:rStyle w:val="Fuentedeprrafopredeter1"/>
+          <w:rFonts w:asciiTheme="minorBidi" w:hAnsiTheme="minorBidi" w:cstheme="minorBidi"/>
+          <w:w w:val="115"/>
+          <w:lang w:val="es-ES"/>
+        </w:rPr>
+        <w:t>n</w:t>
+      </w:r>
+    </w:p>
+    <w:p>
+      <w:pPr>
+        <w:pStyle w:val="Textoindependiente1"/>
+        <w:spacing w:before="10"/>
+        <w:ind w:right="19"/>
+        <w:jc w:val="center"/>
+        <w:rPr>
+          <w:rFonts w:asciiTheme="minorBidi" w:hAnsiTheme="minorBidi" w:cstheme="minorBidi"/>
+        </w:rPr>
+      </w:pPr>
+      <w:r>
+        <w:rPr>
+          <w:rStyle w:val="Fuentedeprrafopredeter1"/>
+          <w:rFonts w:asciiTheme="minorBidi" w:hAnsiTheme="minorBidi" w:cstheme="minorBidi"/>
+          <w:w w:val="110"/>
+        </w:rPr>
+        <w:t>—</w:t>
+      </w:r>
+    </w:p>
+    <w:p>
+      <w:pPr>
+        <w:pStyle w:val="Textoindependiente1"/>
+        <w:spacing w:before="18"/>
+        <w:ind w:left="1985" w:right="2004"/>
+        <w:jc w:val="center"/>
+        <w:rPr>
+          <w:rFonts w:asciiTheme="minorBidi" w:hAnsiTheme="minorBidi" w:cstheme="minorBidi"/>
+        </w:rPr>
+        <w:sectPr>
+          <w:footerReference w:type="default" r:id="rId7"/>
+          <w:pgSz w:w="11906" w:h="16840"/>
+          <w:pgMar w:top="1560" w:right="1680" w:bottom="280" w:left="1680" w:header="720" w:footer="720" w:gutter="0"/>
+          <w:cols w:space="720"/>
+        </w:sectPr>
+      </w:pPr>
+      <w:r>
+        <w:rPr>
+          <w:rStyle w:val="Fuentedeprrafopredeter1"/>
+          <w:rFonts w:asciiTheme="minorBidi" w:hAnsiTheme="minorBidi" w:cstheme="minorBidi"/>
+          <w:w w:val="95"/>
+        </w:rPr>
+        <w:t>Granada,</w:t>
+      </w:r>
+      <w:r>
+        <w:rPr>
+          <w:rStyle w:val="Fuentedeprrafopredeter1"/>
+          <w:rFonts w:asciiTheme="minorBidi" w:hAnsiTheme="minorBidi" w:cstheme="minorBidi"/>
+          <w:spacing w:val="-6"/>
+          <w:w w:val="95"/>
+        </w:rPr>
+        <w:t xml:space="preserve"> </w:t>
+      </w:r>
+      <w:r>
+        <w:rPr>
+          <w:rStyle w:val="Fuentedeprrafopredeter1"/>
+          <w:rFonts w:asciiTheme="minorBidi" w:hAnsiTheme="minorBidi" w:cstheme="minorBidi"/>
+          <w:spacing w:val="-6"/>
+          <w:w w:val="95"/>
+        </w:rPr>
+        <w:t>December</w:t>
+      </w:r>
+      <w:r>
+        <w:rPr>
+          <w:rStyle w:val="Fuentedeprrafopredeter1"/>
+          <w:rFonts w:asciiTheme="minorBidi" w:hAnsiTheme="minorBidi" w:cstheme="minorBidi"/>
+          <w:spacing w:val="-6"/>
+          <w:w w:val="95"/>
+        </w:rPr>
+        <w:t xml:space="preserve">  </w:t>
+      </w:r>
+      <w:r>
+        <w:rPr>
+          <w:rStyle w:val="Fuentedeprrafopredeter1"/>
+          <w:rFonts w:asciiTheme="minorBidi" w:hAnsiTheme="minorBidi" w:cstheme="minorBidi"/>
+          <w:w w:val="95"/>
+        </w:rPr>
+        <w:t>de</w:t>
+      </w:r>
+      <w:r>
+        <w:rPr>
+          <w:rStyle w:val="Fuentedeprrafopredeter1"/>
+          <w:rFonts w:asciiTheme="minorBidi" w:hAnsiTheme="minorBidi" w:cstheme="minorBidi"/>
+          <w:spacing w:val="-6"/>
+          <w:w w:val="95"/>
+        </w:rPr>
+        <w:t xml:space="preserve"> </w:t>
+      </w:r>
+      <w:r>
+        <w:rPr>
+          <w:rStyle w:val="Fuentedeprrafopredeter1"/>
+          <w:rFonts w:asciiTheme="minorBidi" w:hAnsiTheme="minorBidi" w:cstheme="minorBidi"/>
+          <w:w w:val="95"/>
+        </w:rPr>
+        <w:t>2019</w:t>
+      </w:r>
+    </w:p>
+    <w:p>
+      <w:pPr>
+        <w:pStyle w:val="Heading1"/>
+        <w:rPr>
+          <w:lang w:val="en-GB"/>
+        </w:rPr>
+      </w:pPr>
+    </w:p>
+    <w:p>
+      <w:pPr>
+        <w:pStyle w:val="Heading1"/>
         <w:rPr>
           <w:lang w:val="en-GB"/>
         </w:rPr>
@@ -25,7 +934,7 @@
     </w:p>
     <w:tbl>
       <w:tblPr>
-        <w:tblStyle w:val="Tablaconcuadrcula3-nfasis1"/>
+        <w:tblStyle w:val="GridTable3-Accent1"/>
         <w:tblW w:w="9634" w:type="dxa"/>
         <w:tblInd w:w="5" w:type="dxa"/>
         <w:tblLook w:val="04A0" w:firstRow="1" w:lastRow="0" w:firstColumn="1" w:lastColumn="0" w:noHBand="0" w:noVBand="1"/>
@@ -359,7 +1268,19 @@
               <w:rPr>
                 <w:lang w:val="en-GB"/>
               </w:rPr>
-              <w:t xml:space="preserve"> for 2 more weeks tan what was originally planned.</w:t>
+              <w:t xml:space="preserve"> for 2 more weeks t</w:t>
+            </w:r>
+            <w:r>
+              <w:rPr>
+                <w:lang w:val="en-GB"/>
+              </w:rPr>
+              <w:t>h</w:t>
+            </w:r>
+            <w:r>
+              <w:rPr>
+                <w:lang w:val="en-GB"/>
+              </w:rPr>
+              <w:t>an what was originally planned.</w:t>
             </w:r>
           </w:p>
         </w:tc>
@@ -876,7 +1797,7 @@
     </w:p>
     <w:p>
       <w:pPr>
-        <w:pStyle w:val="Ttulo1"/>
+        <w:pStyle w:val="Heading1"/>
         <w:rPr>
           <w:lang w:val="en-GB"/>
         </w:rPr>
@@ -903,7 +1824,7 @@
     </w:p>
     <w:tbl>
       <w:tblPr>
-        <w:tblStyle w:val="Tablaconcuadrcula3-nfasis1"/>
+        <w:tblStyle w:val="GridTable3-Accent1"/>
         <w:tblW w:w="9634" w:type="dxa"/>
         <w:tblInd w:w="5" w:type="dxa"/>
         <w:tblLook w:val="04A0" w:firstRow="1" w:lastRow="0" w:firstColumn="1" w:lastColumn="0" w:noHBand="0" w:noVBand="1"/>
@@ -1228,7 +2149,7 @@
     </w:p>
     <w:tbl>
       <w:tblPr>
-        <w:tblStyle w:val="Tablaconcuadrcula3-nfasis1"/>
+        <w:tblStyle w:val="GridTable3-Accent1"/>
         <w:tblW w:w="9634" w:type="dxa"/>
         <w:tblInd w:w="5" w:type="dxa"/>
         <w:tblLook w:val="04A0" w:firstRow="1" w:lastRow="0" w:firstColumn="1" w:lastColumn="0" w:noHBand="0" w:noVBand="1"/>
@@ -1299,6 +2220,7 @@
               <w:rPr>
                 <w:lang w:val="en-GB"/>
               </w:rPr>
+              <w:lastRenderedPageBreak/>
               <w:t>What to do</w:t>
             </w:r>
           </w:p>
@@ -1314,6 +2236,18 @@
                 <w:lang w:val="en-GB"/>
               </w:rPr>
             </w:pPr>
+            <w:r>
+              <w:rPr>
+                <w:lang w:val="en-GB"/>
+              </w:rPr>
+              <w:t>Detail the characteristics of the required server, after this look for a provider that can make the delivery as soon as possible</w:t>
+            </w:r>
+            <w:r>
+              <w:rPr>
+                <w:lang w:val="en-GB"/>
+              </w:rPr>
+              <w:t>,</w:t>
+            </w:r>
           </w:p>
         </w:tc>
       </w:tr>
@@ -1348,6 +2282,12 @@
                 <w:lang w:val="en-GB"/>
               </w:rPr>
             </w:pPr>
+            <w:r>
+              <w:rPr>
+                <w:lang w:val="en-GB"/>
+              </w:rPr>
+              <w:t>Detailing the technical characteristics of the server allows you to make the appropriate purchase, making the purchase quickly avoids delays in the project</w:t>
+            </w:r>
           </w:p>
         </w:tc>
       </w:tr>
@@ -1370,7 +2310,6 @@
               <w:rPr>
                 <w:lang w:val="en-GB"/>
               </w:rPr>
-              <w:lastRenderedPageBreak/>
               <w:t>Who</w:t>
             </w:r>
           </w:p>
@@ -1386,6 +2325,12 @@
                 <w:lang w:val="en-GB"/>
               </w:rPr>
             </w:pPr>
+            <w:r>
+              <w:rPr>
+                <w:lang w:val="en-GB"/>
+              </w:rPr>
+              <w:t>Project Manager</w:t>
+            </w:r>
           </w:p>
         </w:tc>
       </w:tr>
@@ -1420,6 +2365,12 @@
                 <w:lang w:val="en-GB"/>
               </w:rPr>
             </w:pPr>
+            <w:r>
+              <w:rPr>
+                <w:lang w:val="en-GB"/>
+              </w:rPr>
+              <w:t>need for the resource is detected</w:t>
+            </w:r>
           </w:p>
         </w:tc>
       </w:tr>
@@ -1454,9 +2405,15 @@
             <w:pPr>
               <w:cnfStyle w:val="000000100000" w:firstRow="0" w:lastRow="0" w:firstColumn="0" w:lastColumn="0" w:oddVBand="0" w:evenVBand="0" w:oddHBand="1" w:evenHBand="0" w:firstRowFirstColumn="0" w:firstRowLastColumn="0" w:lastRowFirstColumn="0" w:lastRowLastColumn="0"/>
               <w:rPr>
-                <w:lang w:val="en-GB"/>
-              </w:rPr>
-            </w:pPr>
+                <w:lang w:val="en-US" w:bidi="ar-IQ"/>
+              </w:rPr>
+            </w:pPr>
+            <w:r>
+              <w:rPr>
+                <w:lang w:val="en-GB"/>
+              </w:rPr>
+              <w:t>Investment of time in the provisioning of the server</w:t>
+            </w:r>
           </w:p>
         </w:tc>
       </w:tr>
@@ -1470,7 +2427,7 @@
     </w:p>
     <w:tbl>
       <w:tblPr>
-        <w:tblStyle w:val="Tablaconcuadrcula3-nfasis1"/>
+        <w:tblStyle w:val="GridTable3-Accent1"/>
         <w:tblW w:w="9634" w:type="dxa"/>
         <w:tblInd w:w="5" w:type="dxa"/>
         <w:tblLook w:val="04A0" w:firstRow="1" w:lastRow="0" w:firstColumn="1" w:lastColumn="0" w:noHBand="0" w:noVBand="1"/>
@@ -1553,9 +2510,15 @@
             <w:pPr>
               <w:cnfStyle w:val="000000100000" w:firstRow="0" w:lastRow="0" w:firstColumn="0" w:lastColumn="0" w:oddVBand="0" w:evenVBand="0" w:oddHBand="1" w:evenHBand="0" w:firstRowFirstColumn="0" w:firstRowLastColumn="0" w:lastRowFirstColumn="0" w:lastRowLastColumn="0"/>
               <w:rPr>
-                <w:lang w:val="en-GB"/>
-              </w:rPr>
-            </w:pPr>
+                <w:lang w:val="en-US"/>
+              </w:rPr>
+            </w:pPr>
+            <w:r>
+              <w:rPr>
+                <w:lang w:val="en-US"/>
+              </w:rPr>
+              <w:t>Update project planning and inform the team of the consequences</w:t>
+            </w:r>
           </w:p>
         </w:tc>
       </w:tr>
@@ -1590,6 +2553,12 @@
                 <w:lang w:val="en-GB"/>
               </w:rPr>
             </w:pPr>
+            <w:r>
+              <w:rPr>
+                <w:lang w:val="en-GB"/>
+              </w:rPr>
+              <w:t>It will allow to see the impact of the delay in the general planning</w:t>
+            </w:r>
           </w:p>
         </w:tc>
       </w:tr>
@@ -1627,6 +2596,12 @@
                 <w:lang w:val="en-GB"/>
               </w:rPr>
             </w:pPr>
+            <w:r>
+              <w:rPr>
+                <w:lang w:val="en-GB"/>
+              </w:rPr>
+              <w:t>Project Manager</w:t>
+            </w:r>
           </w:p>
         </w:tc>
       </w:tr>
@@ -1661,6 +2636,30 @@
                 <w:lang w:val="en-GB"/>
               </w:rPr>
             </w:pPr>
+            <w:r>
+              <w:rPr>
+                <w:lang w:val="en-GB"/>
+              </w:rPr>
+              <w:t>T</w:t>
+            </w:r>
+            <w:r>
+              <w:rPr>
+                <w:lang w:val="en-GB"/>
+              </w:rPr>
+              <w:t>he</w:t>
+            </w:r>
+            <w:r>
+              <w:rPr>
+                <w:lang w:val="en-GB"/>
+              </w:rPr>
+              <w:t xml:space="preserve"> </w:t>
+            </w:r>
+            <w:r>
+              <w:rPr>
+                <w:lang w:val="en-GB"/>
+              </w:rPr>
+              <w:t>delay time is estimated</w:t>
+            </w:r>
           </w:p>
         </w:tc>
       </w:tr>
@@ -1698,6 +2697,12 @@
                 <w:lang w:val="en-GB"/>
               </w:rPr>
             </w:pPr>
+            <w:r>
+              <w:rPr>
+                <w:lang w:val="en-GB"/>
+              </w:rPr>
+              <w:t>use of budgeted resources for these types of problems</w:t>
+            </w:r>
           </w:p>
         </w:tc>
       </w:tr>
@@ -1711,7 +2716,7 @@
     </w:p>
     <w:tbl>
       <w:tblPr>
-        <w:tblStyle w:val="Tablaconcuadrcula3-nfasis1"/>
+        <w:tblStyle w:val="GridTable3-Accent1"/>
         <w:tblW w:w="9634" w:type="dxa"/>
         <w:tblInd w:w="5" w:type="dxa"/>
         <w:tblLook w:val="04A0" w:firstRow="1" w:lastRow="0" w:firstColumn="1" w:lastColumn="0" w:noHBand="0" w:noVBand="1"/>
@@ -1797,6 +2802,12 @@
                 <w:lang w:val="en-GB"/>
               </w:rPr>
             </w:pPr>
+            <w:r>
+              <w:rPr>
+                <w:lang w:val="en-GB"/>
+              </w:rPr>
+              <w:t>Calculate the salary of the workers, and evaluate whether the resources allocated to the contingency of these risks are sufficient or it is necessary to negotiate again with the client</w:t>
+            </w:r>
           </w:p>
         </w:tc>
       </w:tr>
@@ -1831,6 +2842,24 @@
                 <w:lang w:val="en-GB"/>
               </w:rPr>
             </w:pPr>
+            <w:r>
+              <w:rPr>
+                <w:lang w:val="en-GB"/>
+              </w:rPr>
+              <w:t xml:space="preserve">to </w:t>
+            </w:r>
+            <w:r>
+              <w:rPr>
+                <w:lang w:val="en-GB"/>
+              </w:rPr>
+              <w:t>know the</w:t>
+            </w:r>
+            <w:r>
+              <w:rPr>
+                <w:lang w:val="en-GB"/>
+              </w:rPr>
+              <w:t xml:space="preserve"> risk estimate was adequate, or if it impacts the project</w:t>
+            </w:r>
           </w:p>
         </w:tc>
       </w:tr>
@@ -1868,6 +2897,12 @@
                 <w:lang w:val="en-GB"/>
               </w:rPr>
             </w:pPr>
+            <w:r>
+              <w:rPr>
+                <w:lang w:val="en-GB"/>
+              </w:rPr>
+              <w:t>Project Manager</w:t>
+            </w:r>
           </w:p>
         </w:tc>
       </w:tr>
@@ -1887,7 +2922,7 @@
               <w:rPr>
                 <w:lang w:val="en-GB"/>
               </w:rPr>
-              <w:t>When</w:t>
+              <w:t>Consequences</w:t>
             </w:r>
           </w:p>
         </w:tc>
@@ -1902,43 +2937,12 @@
                 <w:lang w:val="en-GB"/>
               </w:rPr>
             </w:pPr>
-          </w:p>
-        </w:tc>
-      </w:tr>
-      <w:tr>
-        <w:trPr>
-          <w:cnfStyle w:val="000000100000" w:firstRow="0" w:lastRow="0" w:firstColumn="0" w:lastColumn="0" w:oddVBand="0" w:evenVBand="0" w:oddHBand="1" w:evenHBand="0" w:firstRowFirstColumn="0" w:firstRowLastColumn="0" w:lastRowFirstColumn="0" w:lastRowLastColumn="0"/>
-        </w:trPr>
-        <w:tc>
-          <w:tcPr>
-            <w:cnfStyle w:val="001000000000" w:firstRow="0" w:lastRow="0" w:firstColumn="1" w:lastColumn="0" w:oddVBand="0" w:evenVBand="0" w:oddHBand="0" w:evenHBand="0" w:firstRowFirstColumn="0" w:firstRowLastColumn="0" w:lastRowFirstColumn="0" w:lastRowLastColumn="0"/>
-            <w:tcW w:w="1555" w:type="dxa"/>
-          </w:tcPr>
-          <w:p>
-            <w:pPr>
-              <w:rPr>
-                <w:lang w:val="en-GB"/>
-              </w:rPr>
-            </w:pPr>
-            <w:r>
-              <w:rPr>
-                <w:lang w:val="en-GB"/>
-              </w:rPr>
-              <w:t>Consequences</w:t>
-            </w:r>
-          </w:p>
-        </w:tc>
-        <w:tc>
-          <w:tcPr>
-            <w:tcW w:w="8079" w:type="dxa"/>
-          </w:tcPr>
-          <w:p>
-            <w:pPr>
-              <w:cnfStyle w:val="000000100000" w:firstRow="0" w:lastRow="0" w:firstColumn="0" w:lastColumn="0" w:oddVBand="0" w:evenVBand="0" w:oddHBand="1" w:evenHBand="0" w:firstRowFirstColumn="0" w:firstRowLastColumn="0" w:lastRowFirstColumn="0" w:lastRowLastColumn="0"/>
-              <w:rPr>
-                <w:lang w:val="en-GB"/>
-              </w:rPr>
-            </w:pPr>
+            <w:r>
+              <w:rPr>
+                <w:lang w:val="en-GB"/>
+              </w:rPr>
+              <w:t>renegotiation with the client</w:t>
+            </w:r>
           </w:p>
         </w:tc>
       </w:tr>
@@ -1952,7 +2956,7 @@
     </w:p>
     <w:tbl>
       <w:tblPr>
-        <w:tblStyle w:val="Tablaconcuadrcula3-nfasis1"/>
+        <w:tblStyle w:val="GridTable3-Accent1"/>
         <w:tblW w:w="9634" w:type="dxa"/>
         <w:tblInd w:w="5" w:type="dxa"/>
         <w:tblLook w:val="04A0" w:firstRow="1" w:lastRow="0" w:firstColumn="1" w:lastColumn="0" w:noHBand="0" w:noVBand="1"/>
@@ -2038,6 +3042,18 @@
                 <w:lang w:val="en-GB"/>
               </w:rPr>
             </w:pPr>
+            <w:r>
+              <w:rPr>
+                <w:lang w:val="en-GB"/>
+              </w:rPr>
+              <w:t>Our</w:t>
+            </w:r>
+            <w:r>
+              <w:rPr>
+                <w:lang w:val="en-GB"/>
+              </w:rPr>
+              <w:t xml:space="preserve"> job to make sure that we’ve provided them with everything they need for any possible way they may ever use their logo — this includes use on a website,</w:t>
+            </w:r>
           </w:p>
         </w:tc>
       </w:tr>
@@ -2072,6 +3088,12 @@
                 <w:lang w:val="en-GB"/>
               </w:rPr>
             </w:pPr>
+            <w:r>
+              <w:rPr>
+                <w:lang w:val="en-GB"/>
+              </w:rPr>
+              <w:t>both budget and planning must be adjusted</w:t>
+            </w:r>
           </w:p>
         </w:tc>
       </w:tr>
@@ -2109,6 +3131,12 @@
                 <w:lang w:val="en-GB"/>
               </w:rPr>
             </w:pPr>
+            <w:r>
+              <w:rPr>
+                <w:lang w:val="en-GB"/>
+              </w:rPr>
+              <w:t xml:space="preserve">Project manager </w:t>
+            </w:r>
           </w:p>
         </w:tc>
       </w:tr>
@@ -2143,6 +3171,12 @@
                 <w:lang w:val="en-GB"/>
               </w:rPr>
             </w:pPr>
+            <w:r>
+              <w:rPr>
+                <w:lang w:val="en-GB"/>
+              </w:rPr>
+              <w:t>the time the request is received</w:t>
+            </w:r>
           </w:p>
         </w:tc>
       </w:tr>
@@ -2180,6 +3214,12 @@
                 <w:lang w:val="en-GB"/>
               </w:rPr>
             </w:pPr>
+            <w:r>
+              <w:rPr>
+                <w:lang w:val="en-GB"/>
+              </w:rPr>
+              <w:t>the standard will be applied</w:t>
+            </w:r>
           </w:p>
         </w:tc>
       </w:tr>
@@ -2193,7 +3233,7 @@
     </w:p>
     <w:tbl>
       <w:tblPr>
-        <w:tblStyle w:val="Tablaconcuadrcula3-nfasis1"/>
+        <w:tblStyle w:val="GridTable3-Accent1"/>
         <w:tblW w:w="9634" w:type="dxa"/>
         <w:tblInd w:w="5" w:type="dxa"/>
         <w:tblLook w:val="04A0" w:firstRow="1" w:lastRow="0" w:firstColumn="1" w:lastColumn="0" w:noHBand="0" w:noVBand="1"/>
@@ -2279,6 +3319,54 @@
                 <w:lang w:val="en-GB"/>
               </w:rPr>
             </w:pPr>
+            <w:r>
+              <w:rPr>
+                <w:lang w:val="en-GB"/>
+              </w:rPr>
+              <w:t>the creat</w:t>
+            </w:r>
+            <w:r>
+              <w:rPr>
+                <w:lang w:val="en-GB"/>
+              </w:rPr>
+              <w:t>e</w:t>
+            </w:r>
+            <w:r>
+              <w:rPr>
+                <w:lang w:val="en-GB"/>
+              </w:rPr>
+              <w:t xml:space="preserve"> a backup</w:t>
+            </w:r>
+            <w:r>
+              <w:rPr>
+                <w:lang w:val="en-GB"/>
+              </w:rPr>
+              <w:t xml:space="preserve"> for</w:t>
+            </w:r>
+            <w:r>
+              <w:rPr>
+                <w:lang w:val="en-GB"/>
+              </w:rPr>
+              <w:t xml:space="preserve"> module</w:t>
+            </w:r>
+            <w:r>
+              <w:rPr>
+                <w:lang w:val="en-GB"/>
+              </w:rPr>
+              <w:t>s</w:t>
+            </w:r>
+            <w:r>
+              <w:rPr>
+                <w:lang w:val="en-GB"/>
+              </w:rPr>
+              <w:t xml:space="preserve"> </w:t>
+            </w:r>
+            <w:r>
+              <w:rPr>
+                <w:lang w:val="en-GB"/>
+              </w:rPr>
+              <w:t>with all of editing</w:t>
+            </w:r>
           </w:p>
         </w:tc>
       </w:tr>
@@ -2313,6 +3401,12 @@
                 <w:lang w:val="en-GB"/>
               </w:rPr>
             </w:pPr>
+            <w:r>
+              <w:rPr>
+                <w:lang w:val="en-GB"/>
+              </w:rPr>
+              <w:t xml:space="preserve">That make our project more flexible to change or modify the modules </w:t>
+            </w:r>
           </w:p>
         </w:tc>
       </w:tr>
@@ -2350,6 +3444,12 @@
                 <w:lang w:val="en-GB"/>
               </w:rPr>
             </w:pPr>
+            <w:r>
+              <w:rPr>
+                <w:lang w:val="en-GB"/>
+              </w:rPr>
+              <w:t>Development Team</w:t>
+            </w:r>
           </w:p>
         </w:tc>
       </w:tr>
@@ -2384,6 +3484,12 @@
                 <w:lang w:val="en-GB"/>
               </w:rPr>
             </w:pPr>
+            <w:r>
+              <w:rPr>
+                <w:lang w:val="en-GB"/>
+              </w:rPr>
+              <w:t>After estimating the effort required</w:t>
+            </w:r>
           </w:p>
         </w:tc>
       </w:tr>
@@ -2421,6 +3527,12 @@
                 <w:lang w:val="en-GB"/>
               </w:rPr>
             </w:pPr>
+            <w:r>
+              <w:rPr>
+                <w:lang w:val="en-GB"/>
+              </w:rPr>
+              <w:t xml:space="preserve">More waste time and more modules </w:t>
+            </w:r>
           </w:p>
         </w:tc>
       </w:tr>
@@ -2434,7 +3546,7 @@
     </w:p>
     <w:tbl>
       <w:tblPr>
-        <w:tblStyle w:val="Tablaconcuadrcula3-nfasis1"/>
+        <w:tblStyle w:val="GridTable3-Accent1"/>
         <w:tblW w:w="9634" w:type="dxa"/>
         <w:tblInd w:w="5" w:type="dxa"/>
         <w:tblLook w:val="04A0" w:firstRow="1" w:lastRow="0" w:firstColumn="1" w:lastColumn="0" w:noHBand="0" w:noVBand="1"/>
@@ -2520,6 +3632,18 @@
                 <w:lang w:val="en-GB"/>
               </w:rPr>
             </w:pPr>
+            <w:r>
+              <w:rPr>
+                <w:lang w:val="en-GB"/>
+              </w:rPr>
+              <w:t xml:space="preserve">Select the best team to modelling and working with </w:t>
+            </w:r>
+            <w:r>
+              <w:rPr>
+                <w:lang w:val="en-GB"/>
+              </w:rPr>
+              <w:t>IFML</w:t>
+            </w:r>
           </w:p>
         </w:tc>
       </w:tr>
@@ -2554,6 +3678,12 @@
                 <w:lang w:val="en-GB"/>
               </w:rPr>
             </w:pPr>
+            <w:r>
+              <w:rPr>
+                <w:lang w:val="en-GB"/>
+              </w:rPr>
+              <w:t xml:space="preserve">To do it in the best way, less efforts, and less waste time </w:t>
+            </w:r>
           </w:p>
         </w:tc>
       </w:tr>
@@ -2591,6 +3721,12 @@
                 <w:lang w:val="en-GB"/>
               </w:rPr>
             </w:pPr>
+            <w:r>
+              <w:rPr>
+                <w:lang w:val="en-GB"/>
+              </w:rPr>
+              <w:t xml:space="preserve">Best Developers </w:t>
+            </w:r>
           </w:p>
         </w:tc>
       </w:tr>
@@ -2625,6 +3761,12 @@
                 <w:lang w:val="en-GB"/>
               </w:rPr>
             </w:pPr>
+            <w:r>
+              <w:rPr>
+                <w:lang w:val="en-GB"/>
+              </w:rPr>
+              <w:t>before doing the tool implementation</w:t>
+            </w:r>
           </w:p>
         </w:tc>
       </w:tr>
@@ -2662,6 +3804,12 @@
                 <w:lang w:val="en-GB"/>
               </w:rPr>
             </w:pPr>
+            <w:r>
+              <w:rPr>
+                <w:lang w:val="en-GB"/>
+              </w:rPr>
+              <w:t>Investment of time and money, readjustment to planning</w:t>
+            </w:r>
           </w:p>
         </w:tc>
       </w:tr>
@@ -2675,7 +3823,7 @@
     </w:p>
     <w:tbl>
       <w:tblPr>
-        <w:tblStyle w:val="Tablaconcuadrcula3-nfasis1"/>
+        <w:tblStyle w:val="GridTable3-Accent1"/>
         <w:tblW w:w="9634" w:type="dxa"/>
         <w:tblInd w:w="5" w:type="dxa"/>
         <w:tblLook w:val="04A0" w:firstRow="1" w:lastRow="0" w:firstColumn="1" w:lastColumn="0" w:noHBand="0" w:noVBand="1"/>
@@ -2746,6 +3894,7 @@
               <w:rPr>
                 <w:lang w:val="en-GB"/>
               </w:rPr>
+              <w:lastRenderedPageBreak/>
               <w:t>What to do</w:t>
             </w:r>
           </w:p>
@@ -2761,6 +3910,12 @@
                 <w:lang w:val="en-GB"/>
               </w:rPr>
             </w:pPr>
+            <w:r>
+              <w:rPr>
+                <w:lang w:val="en-GB"/>
+              </w:rPr>
+              <w:t>Select a personal have a lot information about a lot of project parts</w:t>
+            </w:r>
           </w:p>
         </w:tc>
       </w:tr>
@@ -2795,6 +3950,12 @@
                 <w:lang w:val="en-GB"/>
               </w:rPr>
             </w:pPr>
+            <w:r>
+              <w:rPr>
+                <w:lang w:val="en-GB"/>
+              </w:rPr>
+              <w:t>He will be able to understand and manage project parts and obtain good results to achieve the required goals</w:t>
+            </w:r>
           </w:p>
         </w:tc>
       </w:tr>
@@ -2828,10 +3989,10 @@
           <w:p>
             <w:pPr>
               <w:cnfStyle w:val="000000100000" w:firstRow="0" w:lastRow="0" w:firstColumn="0" w:lastColumn="0" w:oddVBand="0" w:evenVBand="0" w:oddHBand="1" w:evenHBand="0" w:firstRowFirstColumn="0" w:firstRowLastColumn="0" w:lastRowFirstColumn="0" w:lastRowLastColumn="0"/>
-              <w:rPr>
-                <w:lang w:val="en-GB"/>
-              </w:rPr>
-            </w:pPr>
+            </w:pPr>
+            <w:r>
+              <w:t xml:space="preserve">Project manager </w:t>
+            </w:r>
           </w:p>
         </w:tc>
       </w:tr>
@@ -2866,6 +4027,12 @@
                 <w:lang w:val="en-GB"/>
               </w:rPr>
             </w:pPr>
+            <w:r>
+              <w:rPr>
+                <w:lang w:val="en-GB"/>
+              </w:rPr>
+              <w:t>Upon receiving the change request</w:t>
+            </w:r>
           </w:p>
         </w:tc>
       </w:tr>
@@ -2903,6 +4070,12 @@
                 <w:lang w:val="en-GB"/>
               </w:rPr>
             </w:pPr>
+            <w:r>
+              <w:rPr>
+                <w:lang w:val="en-GB"/>
+              </w:rPr>
+              <w:t>Improve product quality and project progress</w:t>
+            </w:r>
           </w:p>
         </w:tc>
       </w:tr>
@@ -2916,7 +4089,7 @@
     </w:p>
     <w:tbl>
       <w:tblPr>
-        <w:tblStyle w:val="Tablaconcuadrcula3-nfasis1"/>
+        <w:tblStyle w:val="GridTable3-Accent1"/>
         <w:tblW w:w="9634" w:type="dxa"/>
         <w:tblInd w:w="5" w:type="dxa"/>
         <w:tblLook w:val="04A0" w:firstRow="1" w:lastRow="0" w:firstColumn="1" w:lastColumn="0" w:noHBand="0" w:noVBand="1"/>
@@ -2944,7 +4117,6 @@
               <w:rPr>
                 <w:lang w:val="en-GB"/>
               </w:rPr>
-              <w:lastRenderedPageBreak/>
               <w:t>ID</w:t>
             </w:r>
           </w:p>
@@ -3003,6 +4175,12 @@
                 <w:lang w:val="en-GB"/>
               </w:rPr>
             </w:pPr>
+            <w:r>
+              <w:rPr>
+                <w:lang w:val="en-GB"/>
+              </w:rPr>
+              <w:t>Define the profiles of the personnel that make up the team, the life cycle of the incidents and methodology to estimate the solution of the incident</w:t>
+            </w:r>
           </w:p>
         </w:tc>
       </w:tr>
@@ -3037,6 +4215,12 @@
                 <w:lang w:val="en-GB"/>
               </w:rPr>
             </w:pPr>
+            <w:r>
+              <w:rPr>
+                <w:lang w:val="en-GB"/>
+              </w:rPr>
+              <w:t>It will allow to form a pertinent team in the project, and with the life cycle of the incidents the possible states in which the incidents can be</w:t>
+            </w:r>
           </w:p>
         </w:tc>
       </w:tr>
@@ -3074,6 +4258,9 @@
                 <w:lang w:val="en-GB"/>
               </w:rPr>
             </w:pPr>
+            <w:r>
+              <w:t xml:space="preserve">Project manager </w:t>
+            </w:r>
           </w:p>
         </w:tc>
       </w:tr>
@@ -3108,6 +4295,24 @@
                 <w:lang w:val="en-GB"/>
               </w:rPr>
             </w:pPr>
+            <w:r>
+              <w:rPr>
+                <w:lang w:val="en-GB"/>
+              </w:rPr>
+              <w:t xml:space="preserve">Before </w:t>
+            </w:r>
+            <w:r>
+              <w:rPr>
+                <w:lang w:val="en-GB"/>
+              </w:rPr>
+              <w:t>create</w:t>
+            </w:r>
+            <w:r>
+              <w:rPr>
+                <w:lang w:val="en-GB"/>
+              </w:rPr>
+              <w:t xml:space="preserve"> the team</w:t>
+            </w:r>
           </w:p>
         </w:tc>
       </w:tr>
@@ -3145,6 +4350,12 @@
                 <w:lang w:val="en-GB"/>
               </w:rPr>
             </w:pPr>
+            <w:r>
+              <w:rPr>
+                <w:lang w:val="en-GB"/>
+              </w:rPr>
+              <w:t>The creation of a new work team, improves trust on the part of the client as it will guarantee the maintenance of the product</w:t>
+            </w:r>
           </w:p>
         </w:tc>
       </w:tr>
@@ -3158,7 +4369,7 @@
     </w:p>
     <w:p>
       <w:pPr>
-        <w:pStyle w:val="Ttulo1"/>
+        <w:pStyle w:val="Heading1"/>
         <w:rPr>
           <w:lang w:val="en-GB" w:bidi="ar-IQ"/>
         </w:rPr>
@@ -3176,8 +4387,6 @@
           <w:lang w:val="en-GB" w:bidi="ar-IQ"/>
         </w:rPr>
       </w:pPr>
-      <w:bookmarkStart w:id="0" w:name="_GoBack"/>
-      <w:bookmarkEnd w:id="0"/>
       <w:r>
         <w:rPr>
           <w:lang w:val="en-GB" w:bidi="ar-IQ"/>
@@ -3195,6 +4404,7 @@
         <w:rPr>
           <w:noProof/>
         </w:rPr>
+        <w:lastRenderedPageBreak/>
         <w:drawing>
           <wp:inline distT="0" distB="0" distL="0" distR="0" wp14:anchorId="34504A12" wp14:editId="46F4730A">
             <wp:extent cx="5400040" cy="6115050"/>
@@ -3213,7 +4423,7 @@
                     </pic:cNvPicPr>
                   </pic:nvPicPr>
                   <pic:blipFill>
-                    <a:blip r:embed="rId5">
+                    <a:blip r:embed="rId8">
                       <a:extLst>
                         <a:ext uri="{28A0092B-C50C-407E-A947-70E740481C1C}">
                           <a14:useLocalDpi xmlns:a14="http://schemas.microsoft.com/office/drawing/2010/main" val="0"/>
@@ -3255,13 +4465,12 @@
         <w:rPr>
           <w:lang w:val="en-GB" w:bidi="ar-IQ"/>
         </w:rPr>
-        <w:lastRenderedPageBreak/>
         <w:t>The error being the dismissal of multiplying each worker overall work period by their monthly salary.</w:t>
       </w:r>
     </w:p>
     <w:p>
       <w:pPr>
-        <w:pStyle w:val="Ttulo1"/>
+        <w:pStyle w:val="Heading1"/>
         <w:rPr>
           <w:lang w:val="en-GB"/>
         </w:rPr>
@@ -3315,7 +4524,7 @@
                     </pic:cNvPicPr>
                   </pic:nvPicPr>
                   <pic:blipFill>
-                    <a:blip r:embed="rId6">
+                    <a:blip r:embed="rId9">
                       <a:extLst>
                         <a:ext uri="{28A0092B-C50C-407E-A947-70E740481C1C}">
                           <a14:useLocalDpi xmlns:a14="http://schemas.microsoft.com/office/drawing/2010/main" val="0"/>
@@ -3358,6 +4567,7 @@
         <w:rPr>
           <w:noProof/>
         </w:rPr>
+        <w:lastRenderedPageBreak/>
         <w:drawing>
           <wp:inline distT="0" distB="0" distL="0" distR="0" wp14:anchorId="56C61995" wp14:editId="08D0539B">
             <wp:extent cx="2143125" cy="581025"/>
@@ -3376,7 +4586,7 @@
                     </pic:cNvPicPr>
                   </pic:nvPicPr>
                   <pic:blipFill>
-                    <a:blip r:embed="rId7">
+                    <a:blip r:embed="rId10">
                       <a:extLst>
                         <a:ext uri="{28A0092B-C50C-407E-A947-70E740481C1C}">
                           <a14:useLocalDpi xmlns:a14="http://schemas.microsoft.com/office/drawing/2010/main" val="0"/>
@@ -3425,8 +4635,61 @@
 </w:document>
 </file>
 
+<file path=word/footer1.xml><?xml version="1.0" encoding="utf-8"?>
+<w:ftr xmlns:wpc="http://schemas.microsoft.com/office/word/2010/wordprocessingCanvas" xmlns:cx="http://schemas.microsoft.com/office/drawing/2014/chartex" xmlns:cx1="http://schemas.microsoft.com/office/drawing/2015/9/8/chartex" xmlns:cx2="http://schemas.microsoft.com/office/drawing/2015/10/21/chartex" xmlns:cx3="http://schemas.microsoft.com/office/drawing/2016/5/9/chartex" xmlns:cx4="http://schemas.microsoft.com/office/drawing/2016/5/10/chartex" xmlns:cx5="http://schemas.microsoft.com/office/drawing/2016/5/11/chartex" xmlns:cx6="http://schemas.microsoft.com/office/drawing/2016/5/12/chartex" xmlns:cx7="http://schemas.microsoft.com/office/drawing/2016/5/13/chartex" xmlns:cx8="http://schemas.microsoft.com/office/drawing/2016/5/14/chartex" xmlns:mc="http://schemas.openxmlformats.org/markup-compatibility/2006" xmlns:aink="http://schemas.microsoft.com/office/drawing/2016/ink" xmlns:am3d="http://schemas.microsoft.com/office/drawing/2017/model3d" xmlns:o="urn:schemas-microsoft-com:office:office" xmlns:r="http://schemas.openxmlformats.org/officeDocument/2006/relationships" xmlns:m="http://schemas.openxmlformats.org/officeDocument/2006/math" xmlns:v="urn:schemas-microsoft-com:vml" xmlns:wp14="http://schemas.microsoft.com/office/word/2010/wordprocessingDrawing" xmlns:wp="http://schemas.openxmlformats.org/drawingml/2006/wordprocessingDrawing" xmlns:w10="urn:schemas-microsoft-com:office:word" xmlns:w="http://schemas.openxmlformats.org/wordprocessingml/2006/main" xmlns:w14="http://schemas.microsoft.com/office/word/2010/wordml" xmlns:w15="http://schemas.microsoft.com/office/word/2012/wordml" xmlns:w16cex="http://schemas.microsoft.com/office/word/2018/wordml/cex" xmlns:w16cid="http://schemas.microsoft.com/office/word/2016/wordml/cid" xmlns:w16="http://schemas.microsoft.com/office/word/2018/wordml" xmlns:w16se="http://schemas.microsoft.com/office/word/2015/wordml/symex" xmlns:wpg="http://schemas.microsoft.com/office/word/2010/wordprocessingGroup" xmlns:wpi="http://schemas.microsoft.com/office/word/2010/wordprocessingInk" xmlns:wne="http://schemas.microsoft.com/office/word/2006/wordml" xmlns:wps="http://schemas.microsoft.com/office/word/2010/wordprocessingShape" mc:Ignorable="w14 w15 w16se w16cid w16 w16cex wp14">
+  <w:sdt>
+    <w:sdtPr>
+      <w:id w:val="2062050573"/>
+      <w:docPartObj>
+        <w:docPartGallery w:val="Page Numbers (Bottom of Page)"/>
+        <w:docPartUnique/>
+      </w:docPartObj>
+    </w:sdtPr>
+    <w:sdtEndPr>
+      <w:rPr>
+        <w:noProof/>
+      </w:rPr>
+    </w:sdtEndPr>
+    <w:sdtContent>
+      <w:p>
+        <w:pPr>
+          <w:pStyle w:val="Footer"/>
+          <w:jc w:val="right"/>
+        </w:pPr>
+        <w:r>
+          <w:fldChar w:fldCharType="begin"/>
+        </w:r>
+        <w:r>
+          <w:instrText xml:space="preserve"> PAGE   \* MERGEFORMAT </w:instrText>
+        </w:r>
+        <w:r>
+          <w:fldChar w:fldCharType="separate"/>
+        </w:r>
+        <w:r>
+          <w:rPr>
+            <w:noProof/>
+          </w:rPr>
+          <w:t>2</w:t>
+        </w:r>
+        <w:r>
+          <w:rPr>
+            <w:noProof/>
+          </w:rPr>
+          <w:fldChar w:fldCharType="end"/>
+        </w:r>
+      </w:p>
+    </w:sdtContent>
+  </w:sdt>
+  <w:p>
+    <w:pPr>
+      <w:pStyle w:val="Footer"/>
+    </w:pPr>
+  </w:p>
+</w:ftr>
+</file>
+
 <file path=word/styles.xml><?xml version="1.0" encoding="utf-8"?>
-<w:styles xmlns:mc="http://schemas.openxmlformats.org/markup-compatibility/2006" xmlns:r="http://schemas.openxmlformats.org/officeDocument/2006/relationships" xmlns:w="http://schemas.openxmlformats.org/wordprocessingml/2006/main" xmlns:w14="http://schemas.microsoft.com/office/word/2010/wordml" xmlns:w15="http://schemas.microsoft.com/office/word/2012/wordml" xmlns:w16cid="http://schemas.microsoft.com/office/word/2016/wordml/cid" xmlns:w16se="http://schemas.microsoft.com/office/word/2015/wordml/symex" mc:Ignorable="w14 w15 w16se w16cid">
+<w:styles xmlns:mc="http://schemas.openxmlformats.org/markup-compatibility/2006" xmlns:r="http://schemas.openxmlformats.org/officeDocument/2006/relationships" xmlns:w="http://schemas.openxmlformats.org/wordprocessingml/2006/main" xmlns:w14="http://schemas.microsoft.com/office/word/2010/wordml" xmlns:w15="http://schemas.microsoft.com/office/word/2012/wordml" xmlns:w16cex="http://schemas.microsoft.com/office/word/2018/wordml/cex" xmlns:w16cid="http://schemas.microsoft.com/office/word/2016/wordml/cid" xmlns:w16="http://schemas.microsoft.com/office/word/2018/wordml" xmlns:w16se="http://schemas.microsoft.com/office/word/2015/wordml/symex" mc:Ignorable="w14 w15 w16se w16cid w16 w16cex">
   <w:docDefaults>
     <w:rPrDefault>
       <w:rPr>
@@ -3824,11 +5087,11 @@
     <w:name w:val="Normal"/>
     <w:qFormat/>
   </w:style>
-  <w:style w:type="paragraph" w:styleId="Ttulo1">
+  <w:style w:type="paragraph" w:styleId="Heading1">
     <w:name w:val="heading 1"/>
     <w:basedOn w:val="Normal"/>
     <w:next w:val="Normal"/>
-    <w:link w:val="Ttulo1Car"/>
+    <w:link w:val="Heading1Char"/>
     <w:uiPriority w:val="9"/>
     <w:qFormat/>
     <w:rsid w:val="00F635ED"/>
@@ -3845,13 +5108,13 @@
       <w:szCs w:val="32"/>
     </w:rPr>
   </w:style>
-  <w:style w:type="character" w:default="1" w:styleId="Fuentedeprrafopredeter">
+  <w:style w:type="character" w:default="1" w:styleId="DefaultParagraphFont">
     <w:name w:val="Default Paragraph Font"/>
     <w:uiPriority w:val="1"/>
     <w:semiHidden/>
     <w:unhideWhenUsed/>
   </w:style>
-  <w:style w:type="table" w:default="1" w:styleId="Tablanormal">
+  <w:style w:type="table" w:default="1" w:styleId="TableNormal">
     <w:name w:val="Normal Table"/>
     <w:uiPriority w:val="99"/>
     <w:semiHidden/>
@@ -3866,16 +5129,16 @@
       </w:tblCellMar>
     </w:tblPr>
   </w:style>
-  <w:style w:type="numbering" w:default="1" w:styleId="Sinlista">
+  <w:style w:type="numbering" w:default="1" w:styleId="NoList">
     <w:name w:val="No List"/>
     <w:uiPriority w:val="99"/>
     <w:semiHidden/>
     <w:unhideWhenUsed/>
   </w:style>
-  <w:style w:type="character" w:customStyle="1" w:styleId="Ttulo1Car">
-    <w:name w:val="Título 1 Car"/>
-    <w:basedOn w:val="Fuentedeprrafopredeter"/>
-    <w:link w:val="Ttulo1"/>
+  <w:style w:type="character" w:customStyle="1" w:styleId="Heading1Char">
+    <w:name w:val="Heading 1 Char"/>
+    <w:basedOn w:val="DefaultParagraphFont"/>
+    <w:link w:val="Heading1"/>
     <w:uiPriority w:val="9"/>
     <w:rsid w:val="00F635ED"/>
     <w:rPr>
@@ -3885,9 +5148,9 @@
       <w:szCs w:val="32"/>
     </w:rPr>
   </w:style>
-  <w:style w:type="table" w:styleId="Tablaconcuadrcula">
+  <w:style w:type="table" w:styleId="TableGrid">
     <w:name w:val="Table Grid"/>
-    <w:basedOn w:val="Tablanormal"/>
+    <w:basedOn w:val="TableNormal"/>
     <w:uiPriority w:val="39"/>
     <w:rsid w:val="00F635ED"/>
     <w:pPr>
@@ -3904,9 +5167,9 @@
       </w:tblBorders>
     </w:tblPr>
   </w:style>
-  <w:style w:type="table" w:styleId="Tablaconcuadrcula3-nfasis1">
+  <w:style w:type="table" w:styleId="GridTable3-Accent1">
     <w:name w:val="Grid Table 3 Accent 1"/>
-    <w:basedOn w:val="Tablanormal"/>
+    <w:basedOn w:val="TableNormal"/>
     <w:uiPriority w:val="48"/>
     <w:rsid w:val="00F635ED"/>
     <w:pPr>
@@ -4039,6 +5302,97 @@
         </w:tcBorders>
       </w:tcPr>
     </w:tblStylePr>
+  </w:style>
+  <w:style w:type="paragraph" w:styleId="Footer">
+    <w:name w:val="footer"/>
+    <w:basedOn w:val="Normal"/>
+    <w:link w:val="FooterChar"/>
+    <w:uiPriority w:val="99"/>
+    <w:unhideWhenUsed/>
+    <w:rsid w:val="00F421A9"/>
+    <w:pPr>
+      <w:tabs>
+        <w:tab w:val="center" w:pos="4252"/>
+        <w:tab w:val="right" w:pos="8504"/>
+      </w:tabs>
+      <w:spacing w:after="0" w:line="240" w:lineRule="auto"/>
+    </w:pPr>
+    <w:rPr>
+      <w:rFonts w:ascii="Calibri" w:eastAsia="Calibri" w:hAnsi="Calibri" w:cs="Calibri"/>
+      <w:lang w:val="en-US"/>
+    </w:rPr>
+  </w:style>
+  <w:style w:type="character" w:customStyle="1" w:styleId="FooterChar">
+    <w:name w:val="Footer Char"/>
+    <w:basedOn w:val="DefaultParagraphFont"/>
+    <w:link w:val="Footer"/>
+    <w:uiPriority w:val="99"/>
+    <w:rsid w:val="00F421A9"/>
+    <w:rPr>
+      <w:rFonts w:ascii="Calibri" w:eastAsia="Calibri" w:hAnsi="Calibri" w:cs="Calibri"/>
+      <w:lang w:val="en-US"/>
+    </w:rPr>
+  </w:style>
+  <w:style w:type="paragraph" w:customStyle="1" w:styleId="Ttulo11">
+    <w:name w:val="Título 11"/>
+    <w:basedOn w:val="Normal"/>
+    <w:rsid w:val="00F421A9"/>
+    <w:pPr>
+      <w:widowControl w:val="0"/>
+      <w:suppressAutoHyphens/>
+      <w:autoSpaceDN w:val="0"/>
+      <w:spacing w:before="12" w:after="0" w:line="240" w:lineRule="auto"/>
+      <w:textAlignment w:val="baseline"/>
+      <w:outlineLvl w:val="0"/>
+    </w:pPr>
+    <w:rPr>
+      <w:rFonts w:ascii="Arial" w:eastAsia="Arial" w:hAnsi="Arial" w:cs="Arial"/>
+      <w:b/>
+      <w:bCs/>
+      <w:sz w:val="49"/>
+      <w:szCs w:val="49"/>
+      <w:lang w:val="en-US"/>
+    </w:rPr>
+  </w:style>
+  <w:style w:type="paragraph" w:customStyle="1" w:styleId="Ttulo31">
+    <w:name w:val="Título 31"/>
+    <w:basedOn w:val="Normal"/>
+    <w:rsid w:val="00F421A9"/>
+    <w:pPr>
+      <w:widowControl w:val="0"/>
+      <w:suppressAutoHyphens/>
+      <w:autoSpaceDN w:val="0"/>
+      <w:spacing w:after="0" w:line="240" w:lineRule="auto"/>
+      <w:ind w:left="198"/>
+      <w:textAlignment w:val="baseline"/>
+      <w:outlineLvl w:val="2"/>
+    </w:pPr>
+    <w:rPr>
+      <w:rFonts w:ascii="Arial" w:eastAsia="Arial" w:hAnsi="Arial" w:cs="Arial"/>
+      <w:b/>
+      <w:bCs/>
+      <w:lang w:val="en-US"/>
+    </w:rPr>
+  </w:style>
+  <w:style w:type="paragraph" w:customStyle="1" w:styleId="Textoindependiente1">
+    <w:name w:val="Texto independiente1"/>
+    <w:basedOn w:val="Normal"/>
+    <w:rsid w:val="00F421A9"/>
+    <w:pPr>
+      <w:widowControl w:val="0"/>
+      <w:suppressAutoHyphens/>
+      <w:autoSpaceDN w:val="0"/>
+      <w:spacing w:after="0" w:line="240" w:lineRule="auto"/>
+      <w:textAlignment w:val="baseline"/>
+    </w:pPr>
+    <w:rPr>
+      <w:rFonts w:ascii="Arial" w:eastAsia="Arial" w:hAnsi="Arial" w:cs="Arial"/>
+      <w:lang w:val="en-US"/>
+    </w:rPr>
+  </w:style>
+  <w:style w:type="character" w:customStyle="1" w:styleId="Fuentedeprrafopredeter1">
+    <w:name w:val="Fuente de párrafo predeter.1"/>
+    <w:rsid w:val="00F421A9"/>
   </w:style>
 </w:styles>
 </file>
@@ -4343,7 +5697,7 @@
 </file>
 
 <file path=customXml/itemProps1.xml><?xml version="1.0" encoding="utf-8"?>
-<ds:datastoreItem xmlns:ds="http://schemas.openxmlformats.org/officeDocument/2006/customXml" ds:itemID="{91969E76-46EF-4CC5-91A4-46AFCA4C0A83}">
+<ds:datastoreItem xmlns:ds="http://schemas.openxmlformats.org/officeDocument/2006/customXml" ds:itemID="{9C72DDF1-DFB4-4868-A2F8-0B2B6B7D699F}">
   <ds:schemaRefs>
     <ds:schemaRef ds:uri="http://schemas.openxmlformats.org/officeDocument/2006/bibliography"/>
   </ds:schemaRefs>

</xml_diff>